<commit_message>
Modifications to block diagrams
</commit_message>
<xml_diff>
--- a/Diagrams/Mathematical Model.docx
+++ b/Diagrams/Mathematical Model.docx
@@ -10,540 +10,16 @@
         <mc:AlternateContent>
           <mc:Choice Requires="wps">
             <w:drawing>
-              <wp:anchor distT="45720" distB="45720" distL="114300" distR="114300" simplePos="0" relativeHeight="251715584" behindDoc="0" locked="0" layoutInCell="1" allowOverlap="1" wp14:anchorId="38D7DA7E" wp14:editId="4996E989">
+              <wp:anchor distT="0" distB="0" distL="114300" distR="114300" simplePos="0" relativeHeight="251705344" behindDoc="0" locked="0" layoutInCell="1" allowOverlap="1" wp14:anchorId="39C86136" wp14:editId="4AC88A15">
                 <wp:simplePos x="0" y="0"/>
                 <wp:positionH relativeFrom="column">
-                  <wp:posOffset>6232721</wp:posOffset>
+                  <wp:posOffset>3792855</wp:posOffset>
                 </wp:positionH>
                 <wp:positionV relativeFrom="paragraph">
-                  <wp:posOffset>1879307</wp:posOffset>
+                  <wp:posOffset>1457325</wp:posOffset>
                 </wp:positionV>
-                <wp:extent cx="298450" cy="298450"/>
-                <wp:effectExtent l="0" t="0" r="0" b="6350"/>
-                <wp:wrapSquare wrapText="bothSides"/>
-                <wp:docPr id="12" name="Text Box 2"/>
-                <wp:cNvGraphicFramePr>
-                  <a:graphicFrameLocks xmlns:a="http://schemas.openxmlformats.org/drawingml/2006/main"/>
-                </wp:cNvGraphicFramePr>
-                <a:graphic xmlns:a="http://schemas.openxmlformats.org/drawingml/2006/main">
-                  <a:graphicData uri="http://schemas.microsoft.com/office/word/2010/wordprocessingShape">
-                    <wps:wsp>
-                      <wps:cNvSpPr txBox="1">
-                        <a:spLocks noChangeArrowheads="1"/>
-                      </wps:cNvSpPr>
-                      <wps:spPr bwMode="auto">
-                        <a:xfrm>
-                          <a:off x="0" y="0"/>
-                          <a:ext cx="298450" cy="298450"/>
-                        </a:xfrm>
-                        <a:prstGeom prst="rect">
-                          <a:avLst/>
-                        </a:prstGeom>
-                        <a:noFill/>
-                        <a:ln w="9525">
-                          <a:noFill/>
-                          <a:miter lim="800000"/>
-                          <a:headEnd/>
-                          <a:tailEnd/>
-                        </a:ln>
-                      </wps:spPr>
-                      <wps:txbx>
-                        <w:txbxContent>
-                          <w:p>
-                            <w:r>
-                              <w:t>-</w:t>
-                            </w:r>
-                          </w:p>
-                        </w:txbxContent>
-                      </wps:txbx>
-                      <wps:bodyPr rot="0" vert="horz" wrap="square" lIns="91440" tIns="45720" rIns="91440" bIns="45720" anchor="t" anchorCtr="0">
-                        <a:noAutofit/>
-                      </wps:bodyPr>
-                    </wps:wsp>
-                  </a:graphicData>
-                </a:graphic>
-                <wp14:sizeRelH relativeFrom="margin">
-                  <wp14:pctWidth>0</wp14:pctWidth>
-                </wp14:sizeRelH>
-                <wp14:sizeRelV relativeFrom="margin">
-                  <wp14:pctHeight>0</wp14:pctHeight>
-                </wp14:sizeRelV>
-              </wp:anchor>
-            </w:drawing>
-          </mc:Choice>
-          <mc:Fallback>
-            <w:pict>
-              <v:shapetype w14:anchorId="38D7DA7E" id="_x0000_t202" coordsize="21600,21600" o:spt="202" path="m,l,21600r21600,l21600,xe">
-                <v:stroke joinstyle="miter"/>
-                <v:path gradientshapeok="t" o:connecttype="rect"/>
-              </v:shapetype>
-              <v:shape id="Text Box 2" o:spid="_x0000_s1026" type="#_x0000_t202" style="position:absolute;margin-left:490.75pt;margin-top:148pt;width:23.5pt;height:23.5pt;z-index:251715584;visibility:visible;mso-wrap-style:square;mso-width-percent:0;mso-height-percent:0;mso-wrap-distance-left:9pt;mso-wrap-distance-top:3.6pt;mso-wrap-distance-right:9pt;mso-wrap-distance-bottom:3.6pt;mso-position-horizontal:absolute;mso-position-horizontal-relative:text;mso-position-vertical:absolute;mso-position-vertical-relative:text;mso-width-percent:0;mso-height-percent:0;mso-width-relative:margin;mso-height-relative:margin;v-text-anchor:top" o:gfxdata="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" filled="f" stroked="f">
-                <v:textbox>
-                  <w:txbxContent>
-                    <w:p>
-                      <w:r>
-                        <w:t>-</w:t>
-                      </w:r>
-                    </w:p>
-                  </w:txbxContent>
-                </v:textbox>
-                <w10:wrap type="square"/>
-              </v:shape>
-            </w:pict>
-          </mc:Fallback>
-        </mc:AlternateContent>
-      </w:r>
-      <w:r>
-        <w:rPr>
-          <w:noProof/>
-        </w:rPr>
-        <mc:AlternateContent>
-          <mc:Choice Requires="wps">
-            <w:drawing>
-              <wp:anchor distT="45720" distB="45720" distL="114300" distR="114300" simplePos="0" relativeHeight="251713536" behindDoc="0" locked="0" layoutInCell="1" allowOverlap="1" wp14:anchorId="3C65AA75" wp14:editId="4E5537A8">
-                <wp:simplePos x="0" y="0"/>
-                <wp:positionH relativeFrom="column">
-                  <wp:posOffset>6066545</wp:posOffset>
-                </wp:positionH>
-                <wp:positionV relativeFrom="paragraph">
-                  <wp:posOffset>2091934</wp:posOffset>
-                </wp:positionV>
-                <wp:extent cx="298450" cy="298450"/>
-                <wp:effectExtent l="0" t="0" r="0" b="6350"/>
-                <wp:wrapSquare wrapText="bothSides"/>
-                <wp:docPr id="9" name="Text Box 2"/>
-                <wp:cNvGraphicFramePr>
-                  <a:graphicFrameLocks xmlns:a="http://schemas.openxmlformats.org/drawingml/2006/main"/>
-                </wp:cNvGraphicFramePr>
-                <a:graphic xmlns:a="http://schemas.openxmlformats.org/drawingml/2006/main">
-                  <a:graphicData uri="http://schemas.microsoft.com/office/word/2010/wordprocessingShape">
-                    <wps:wsp>
-                      <wps:cNvSpPr txBox="1">
-                        <a:spLocks noChangeArrowheads="1"/>
-                      </wps:cNvSpPr>
-                      <wps:spPr bwMode="auto">
-                        <a:xfrm>
-                          <a:off x="0" y="0"/>
-                          <a:ext cx="298450" cy="298450"/>
-                        </a:xfrm>
-                        <a:prstGeom prst="rect">
-                          <a:avLst/>
-                        </a:prstGeom>
-                        <a:noFill/>
-                        <a:ln w="9525">
-                          <a:noFill/>
-                          <a:miter lim="800000"/>
-                          <a:headEnd/>
-                          <a:tailEnd/>
-                        </a:ln>
-                      </wps:spPr>
-                      <wps:txbx>
-                        <w:txbxContent>
-                          <w:p>
-                            <w:r>
-                              <w:t>+</w:t>
-                            </w:r>
-                          </w:p>
-                        </w:txbxContent>
-                      </wps:txbx>
-                      <wps:bodyPr rot="0" vert="horz" wrap="square" lIns="91440" tIns="45720" rIns="91440" bIns="45720" anchor="t" anchorCtr="0">
-                        <a:noAutofit/>
-                      </wps:bodyPr>
-                    </wps:wsp>
-                  </a:graphicData>
-                </a:graphic>
-                <wp14:sizeRelH relativeFrom="margin">
-                  <wp14:pctWidth>0</wp14:pctWidth>
-                </wp14:sizeRelH>
-                <wp14:sizeRelV relativeFrom="margin">
-                  <wp14:pctHeight>0</wp14:pctHeight>
-                </wp14:sizeRelV>
-              </wp:anchor>
-            </w:drawing>
-          </mc:Choice>
-          <mc:Fallback>
-            <w:pict>
-              <v:shape w14:anchorId="3C65AA75" id="_x0000_s1027" type="#_x0000_t202" style="position:absolute;margin-left:477.7pt;margin-top:164.7pt;width:23.5pt;height:23.5pt;z-index:251713536;visibility:visible;mso-wrap-style:square;mso-width-percent:0;mso-height-percent:0;mso-wrap-distance-left:9pt;mso-wrap-distance-top:3.6pt;mso-wrap-distance-right:9pt;mso-wrap-distance-bottom:3.6pt;mso-position-horizontal:absolute;mso-position-horizontal-relative:text;mso-position-vertical:absolute;mso-position-vertical-relative:text;mso-width-percent:0;mso-height-percent:0;mso-width-relative:margin;mso-height-relative:margin;v-text-anchor:top" o:gfxdata="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" filled="f" stroked="f">
-                <v:textbox>
-                  <w:txbxContent>
-                    <w:p>
-                      <w:r>
-                        <w:t>+</w:t>
-                      </w:r>
-                    </w:p>
-                  </w:txbxContent>
-                </v:textbox>
-                <w10:wrap type="square"/>
-              </v:shape>
-            </w:pict>
-          </mc:Fallback>
-        </mc:AlternateContent>
-      </w:r>
-      <w:r>
-        <w:rPr>
-          <w:noProof/>
-        </w:rPr>
-        <mc:AlternateContent>
-          <mc:Choice Requires="wps">
-            <w:drawing>
-              <wp:anchor distT="45720" distB="45720" distL="114300" distR="114300" simplePos="0" relativeHeight="251711488" behindDoc="0" locked="0" layoutInCell="1" allowOverlap="1" wp14:anchorId="2A52349D" wp14:editId="4801413C">
-                <wp:simplePos x="0" y="0"/>
-                <wp:positionH relativeFrom="column">
-                  <wp:posOffset>3900170</wp:posOffset>
-                </wp:positionH>
-                <wp:positionV relativeFrom="paragraph">
-                  <wp:posOffset>2155190</wp:posOffset>
-                </wp:positionV>
-                <wp:extent cx="298450" cy="298450"/>
-                <wp:effectExtent l="0" t="0" r="0" b="6350"/>
-                <wp:wrapSquare wrapText="bothSides"/>
-                <wp:docPr id="5" name="Text Box 2"/>
-                <wp:cNvGraphicFramePr>
-                  <a:graphicFrameLocks xmlns:a="http://schemas.openxmlformats.org/drawingml/2006/main"/>
-                </wp:cNvGraphicFramePr>
-                <a:graphic xmlns:a="http://schemas.openxmlformats.org/drawingml/2006/main">
-                  <a:graphicData uri="http://schemas.microsoft.com/office/word/2010/wordprocessingShape">
-                    <wps:wsp>
-                      <wps:cNvSpPr txBox="1">
-                        <a:spLocks noChangeArrowheads="1"/>
-                      </wps:cNvSpPr>
-                      <wps:spPr bwMode="auto">
-                        <a:xfrm>
-                          <a:off x="0" y="0"/>
-                          <a:ext cx="298450" cy="298450"/>
-                        </a:xfrm>
-                        <a:prstGeom prst="rect">
-                          <a:avLst/>
-                        </a:prstGeom>
-                        <a:noFill/>
-                        <a:ln w="9525">
-                          <a:noFill/>
-                          <a:miter lim="800000"/>
-                          <a:headEnd/>
-                          <a:tailEnd/>
-                        </a:ln>
-                      </wps:spPr>
-                      <wps:txbx>
-                        <w:txbxContent>
-                          <w:p>
-                            <w:r>
-                              <w:t>-</w:t>
-                            </w:r>
-                          </w:p>
-                        </w:txbxContent>
-                      </wps:txbx>
-                      <wps:bodyPr rot="0" vert="horz" wrap="square" lIns="91440" tIns="45720" rIns="91440" bIns="45720" anchor="t" anchorCtr="0">
-                        <a:noAutofit/>
-                      </wps:bodyPr>
-                    </wps:wsp>
-                  </a:graphicData>
-                </a:graphic>
-                <wp14:sizeRelH relativeFrom="margin">
-                  <wp14:pctWidth>0</wp14:pctWidth>
-                </wp14:sizeRelH>
-                <wp14:sizeRelV relativeFrom="margin">
-                  <wp14:pctHeight>0</wp14:pctHeight>
-                </wp14:sizeRelV>
-              </wp:anchor>
-            </w:drawing>
-          </mc:Choice>
-          <mc:Fallback>
-            <w:pict>
-              <v:shape w14:anchorId="2A52349D" id="_x0000_s1028" type="#_x0000_t202" style="position:absolute;margin-left:307.1pt;margin-top:169.7pt;width:23.5pt;height:23.5pt;z-index:251711488;visibility:visible;mso-wrap-style:square;mso-width-percent:0;mso-height-percent:0;mso-wrap-distance-left:9pt;mso-wrap-distance-top:3.6pt;mso-wrap-distance-right:9pt;mso-wrap-distance-bottom:3.6pt;mso-position-horizontal:absolute;mso-position-horizontal-relative:text;mso-position-vertical:absolute;mso-position-vertical-relative:text;mso-width-percent:0;mso-height-percent:0;mso-width-relative:margin;mso-height-relative:margin;v-text-anchor:top" o:gfxdata="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" filled="f" stroked="f">
-                <v:textbox>
-                  <w:txbxContent>
-                    <w:p>
-                      <w:r>
-                        <w:t>-</w:t>
-                      </w:r>
-                    </w:p>
-                  </w:txbxContent>
-                </v:textbox>
-                <w10:wrap type="square"/>
-              </v:shape>
-            </w:pict>
-          </mc:Fallback>
-        </mc:AlternateContent>
-      </w:r>
-      <w:r>
-        <w:rPr>
-          <w:noProof/>
-        </w:rPr>
-        <mc:AlternateContent>
-          <mc:Choice Requires="wps">
-            <w:drawing>
-              <wp:anchor distT="45720" distB="45720" distL="114300" distR="114300" simplePos="0" relativeHeight="251709440" behindDoc="0" locked="0" layoutInCell="1" allowOverlap="1" wp14:anchorId="63D651CA" wp14:editId="6553E7A1">
-                <wp:simplePos x="0" y="0"/>
-                <wp:positionH relativeFrom="column">
-                  <wp:posOffset>3739564</wp:posOffset>
-                </wp:positionH>
-                <wp:positionV relativeFrom="paragraph">
-                  <wp:posOffset>1904902</wp:posOffset>
-                </wp:positionV>
-                <wp:extent cx="298450" cy="298450"/>
-                <wp:effectExtent l="0" t="0" r="0" b="6350"/>
-                <wp:wrapSquare wrapText="bothSides"/>
-                <wp:docPr id="1" name="Text Box 2"/>
-                <wp:cNvGraphicFramePr>
-                  <a:graphicFrameLocks xmlns:a="http://schemas.openxmlformats.org/drawingml/2006/main"/>
-                </wp:cNvGraphicFramePr>
-                <a:graphic xmlns:a="http://schemas.openxmlformats.org/drawingml/2006/main">
-                  <a:graphicData uri="http://schemas.microsoft.com/office/word/2010/wordprocessingShape">
-                    <wps:wsp>
-                      <wps:cNvSpPr txBox="1">
-                        <a:spLocks noChangeArrowheads="1"/>
-                      </wps:cNvSpPr>
-                      <wps:spPr bwMode="auto">
-                        <a:xfrm>
-                          <a:off x="0" y="0"/>
-                          <a:ext cx="298450" cy="298450"/>
-                        </a:xfrm>
-                        <a:prstGeom prst="rect">
-                          <a:avLst/>
-                        </a:prstGeom>
-                        <a:noFill/>
-                        <a:ln w="9525">
-                          <a:noFill/>
-                          <a:miter lim="800000"/>
-                          <a:headEnd/>
-                          <a:tailEnd/>
-                        </a:ln>
-                      </wps:spPr>
-                      <wps:txbx>
-                        <w:txbxContent>
-                          <w:p>
-                            <w:r>
-                              <w:t>+</w:t>
-                            </w:r>
-                          </w:p>
-                        </w:txbxContent>
-                      </wps:txbx>
-                      <wps:bodyPr rot="0" vert="horz" wrap="square" lIns="91440" tIns="45720" rIns="91440" bIns="45720" anchor="t" anchorCtr="0">
-                        <a:noAutofit/>
-                      </wps:bodyPr>
-                    </wps:wsp>
-                  </a:graphicData>
-                </a:graphic>
-                <wp14:sizeRelH relativeFrom="margin">
-                  <wp14:pctWidth>0</wp14:pctWidth>
-                </wp14:sizeRelH>
-                <wp14:sizeRelV relativeFrom="margin">
-                  <wp14:pctHeight>0</wp14:pctHeight>
-                </wp14:sizeRelV>
-              </wp:anchor>
-            </w:drawing>
-          </mc:Choice>
-          <mc:Fallback>
-            <w:pict>
-              <v:shape w14:anchorId="63D651CA" id="_x0000_s1029" type="#_x0000_t202" style="position:absolute;margin-left:294.45pt;margin-top:150pt;width:23.5pt;height:23.5pt;z-index:251709440;visibility:visible;mso-wrap-style:square;mso-width-percent:0;mso-height-percent:0;mso-wrap-distance-left:9pt;mso-wrap-distance-top:3.6pt;mso-wrap-distance-right:9pt;mso-wrap-distance-bottom:3.6pt;mso-position-horizontal:absolute;mso-position-horizontal-relative:text;mso-position-vertical:absolute;mso-position-vertical-relative:text;mso-width-percent:0;mso-height-percent:0;mso-width-relative:margin;mso-height-relative:margin;v-text-anchor:top" o:gfxdata="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" filled="f" stroked="f">
-                <v:textbox>
-                  <w:txbxContent>
-                    <w:p>
-                      <w:r>
-                        <w:t>+</w:t>
-                      </w:r>
-                    </w:p>
-                  </w:txbxContent>
-                </v:textbox>
-                <w10:wrap type="square"/>
-              </v:shape>
-            </w:pict>
-          </mc:Fallback>
-        </mc:AlternateContent>
-      </w:r>
-      <w:r>
-        <w:rPr>
-          <w:noProof/>
-        </w:rPr>
-        <mc:AlternateContent>
-          <mc:Choice Requires="wps">
-            <w:drawing>
-              <wp:anchor distT="45720" distB="45720" distL="114300" distR="114300" simplePos="0" relativeHeight="251702272" behindDoc="0" locked="0" layoutInCell="1" allowOverlap="1" wp14:anchorId="178BC98A" wp14:editId="36E596C9">
-                <wp:simplePos x="0" y="0"/>
-                <wp:positionH relativeFrom="column">
-                  <wp:posOffset>905510</wp:posOffset>
-                </wp:positionH>
-                <wp:positionV relativeFrom="paragraph">
-                  <wp:posOffset>1382248</wp:posOffset>
-                </wp:positionV>
-                <wp:extent cx="1036955" cy="281305"/>
-                <wp:effectExtent l="0" t="0" r="0" b="4445"/>
-                <wp:wrapSquare wrapText="bothSides"/>
-                <wp:docPr id="38" name="Text Box 2"/>
-                <wp:cNvGraphicFramePr>
-                  <a:graphicFrameLocks xmlns:a="http://schemas.openxmlformats.org/drawingml/2006/main"/>
-                </wp:cNvGraphicFramePr>
-                <a:graphic xmlns:a="http://schemas.openxmlformats.org/drawingml/2006/main">
-                  <a:graphicData uri="http://schemas.microsoft.com/office/word/2010/wordprocessingShape">
-                    <wps:wsp>
-                      <wps:cNvSpPr txBox="1">
-                        <a:spLocks noChangeArrowheads="1"/>
-                      </wps:cNvSpPr>
-                      <wps:spPr bwMode="auto">
-                        <a:xfrm>
-                          <a:off x="0" y="0"/>
-                          <a:ext cx="1036955" cy="281305"/>
-                        </a:xfrm>
-                        <a:prstGeom prst="rect">
-                          <a:avLst/>
-                        </a:prstGeom>
-                        <a:noFill/>
-                        <a:ln w="9525">
-                          <a:noFill/>
-                          <a:miter lim="800000"/>
-                          <a:headEnd/>
-                          <a:tailEnd/>
-                        </a:ln>
-                      </wps:spPr>
-                      <wps:txbx>
-                        <w:txbxContent>
-                          <w:p>
-                            <w:r>
-                              <w:t>Potentiometer</w:t>
-                            </w:r>
-                          </w:p>
-                        </w:txbxContent>
-                      </wps:txbx>
-                      <wps:bodyPr rot="0" vert="horz" wrap="square" lIns="91440" tIns="45720" rIns="91440" bIns="45720" anchor="t" anchorCtr="0">
-                        <a:noAutofit/>
-                      </wps:bodyPr>
-                    </wps:wsp>
-                  </a:graphicData>
-                </a:graphic>
-                <wp14:sizeRelH relativeFrom="margin">
-                  <wp14:pctWidth>0</wp14:pctWidth>
-                </wp14:sizeRelH>
-                <wp14:sizeRelV relativeFrom="margin">
-                  <wp14:pctHeight>0</wp14:pctHeight>
-                </wp14:sizeRelV>
-              </wp:anchor>
-            </w:drawing>
-          </mc:Choice>
-          <mc:Fallback>
-            <w:pict>
-              <v:shapetype w14:anchorId="178BC98A" id="_x0000_t202" coordsize="21600,21600" o:spt="202" path="m,l,21600r21600,l21600,xe">
-                <v:stroke joinstyle="miter"/>
-                <v:path gradientshapeok="t" o:connecttype="rect"/>
-              </v:shapetype>
-              <v:shape id="Text Box 2" o:spid="_x0000_s1026" type="#_x0000_t202" style="position:absolute;margin-left:71.3pt;margin-top:108.85pt;width:81.65pt;height:22.15pt;z-index:251702272;visibility:visible;mso-wrap-style:square;mso-width-percent:0;mso-height-percent:0;mso-wrap-distance-left:9pt;mso-wrap-distance-top:3.6pt;mso-wrap-distance-right:9pt;mso-wrap-distance-bottom:3.6pt;mso-position-horizontal:absolute;mso-position-horizontal-relative:text;mso-position-vertical:absolute;mso-position-vertical-relative:text;mso-width-percent:0;mso-height-percent:0;mso-width-relative:margin;mso-height-relative:margin;v-text-anchor:top" o:gfxdata="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" filled="f" stroked="f">
-                <v:textbox>
-                  <w:txbxContent>
-                    <w:p>
-                      <w:r>
-                        <w:t>Potentiometer</w:t>
-                      </w:r>
-                    </w:p>
-                  </w:txbxContent>
-                </v:textbox>
-                <w10:wrap type="square"/>
-              </v:shape>
-            </w:pict>
-          </mc:Fallback>
-        </mc:AlternateContent>
-      </w:r>
-      <w:r>
-        <w:rPr>
-          <w:noProof/>
-        </w:rPr>
-        <mc:AlternateContent>
-          <mc:Choice Requires="wps">
-            <w:drawing>
-              <wp:anchor distT="45720" distB="45720" distL="114300" distR="114300" simplePos="0" relativeHeight="251707392" behindDoc="0" locked="0" layoutInCell="1" allowOverlap="1" wp14:anchorId="0176E0C8" wp14:editId="450B7D59">
-                <wp:simplePos x="0" y="0"/>
-                <wp:positionH relativeFrom="column">
-                  <wp:posOffset>5650230</wp:posOffset>
-                </wp:positionH>
-                <wp:positionV relativeFrom="paragraph">
-                  <wp:posOffset>1174897</wp:posOffset>
-                </wp:positionV>
-                <wp:extent cx="556260" cy="281305"/>
-                <wp:effectExtent l="0" t="0" r="0" b="4445"/>
-                <wp:wrapSquare wrapText="bothSides"/>
-                <wp:docPr id="41" name="Text Box 2"/>
-                <wp:cNvGraphicFramePr>
-                  <a:graphicFrameLocks xmlns:a="http://schemas.openxmlformats.org/drawingml/2006/main"/>
-                </wp:cNvGraphicFramePr>
-                <a:graphic xmlns:a="http://schemas.openxmlformats.org/drawingml/2006/main">
-                  <a:graphicData uri="http://schemas.microsoft.com/office/word/2010/wordprocessingShape">
-                    <wps:wsp>
-                      <wps:cNvSpPr txBox="1">
-                        <a:spLocks noChangeArrowheads="1"/>
-                      </wps:cNvSpPr>
-                      <wps:spPr bwMode="auto">
-                        <a:xfrm>
-                          <a:off x="0" y="0"/>
-                          <a:ext cx="556260" cy="281305"/>
-                        </a:xfrm>
-                        <a:prstGeom prst="rect">
-                          <a:avLst/>
-                        </a:prstGeom>
-                        <a:noFill/>
-                        <a:ln w="9525">
-                          <a:noFill/>
-                          <a:miter lim="800000"/>
-                          <a:headEnd/>
-                          <a:tailEnd/>
-                        </a:ln>
-                      </wps:spPr>
-                      <wps:txbx>
-                        <w:txbxContent>
-                          <w:p>
-                            <w:r>
-                              <w:t>Motor</w:t>
-                            </w:r>
-                          </w:p>
-                        </w:txbxContent>
-                      </wps:txbx>
-                      <wps:bodyPr rot="0" vert="horz" wrap="square" lIns="91440" tIns="45720" rIns="91440" bIns="45720" anchor="t" anchorCtr="0">
-                        <a:noAutofit/>
-                      </wps:bodyPr>
-                    </wps:wsp>
-                  </a:graphicData>
-                </a:graphic>
-                <wp14:sizeRelH relativeFrom="margin">
-                  <wp14:pctWidth>0</wp14:pctWidth>
-                </wp14:sizeRelH>
-                <wp14:sizeRelV relativeFrom="margin">
-                  <wp14:pctHeight>0</wp14:pctHeight>
-                </wp14:sizeRelV>
-              </wp:anchor>
-            </w:drawing>
-          </mc:Choice>
-          <mc:Fallback>
-            <w:pict>
-              <v:shape w14:anchorId="0176E0C8" id="_x0000_s1027" type="#_x0000_t202" style="position:absolute;margin-left:444.9pt;margin-top:92.5pt;width:43.8pt;height:22.15pt;z-index:251707392;visibility:visible;mso-wrap-style:square;mso-width-percent:0;mso-height-percent:0;mso-wrap-distance-left:9pt;mso-wrap-distance-top:3.6pt;mso-wrap-distance-right:9pt;mso-wrap-distance-bottom:3.6pt;mso-position-horizontal:absolute;mso-position-horizontal-relative:text;mso-position-vertical:absolute;mso-position-vertical-relative:text;mso-width-percent:0;mso-height-percent:0;mso-width-relative:margin;mso-height-relative:margin;v-text-anchor:top" o:gfxdata="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" filled="f" stroked="f">
-                <v:textbox>
-                  <w:txbxContent>
-                    <w:p>
-                      <w:r>
-                        <w:t>Motor</w:t>
-                      </w:r>
-                    </w:p>
-                  </w:txbxContent>
-                </v:textbox>
-                <w10:wrap type="square"/>
-              </v:shape>
-            </w:pict>
-          </mc:Fallback>
-        </mc:AlternateContent>
-      </w:r>
-      <w:r>
-        <w:rPr>
-          <w:noProof/>
-        </w:rPr>
-        <mc:AlternateContent>
-          <mc:Choice Requires="wps">
-            <w:drawing>
-              <wp:anchor distT="0" distB="0" distL="114300" distR="114300" simplePos="0" relativeHeight="251705344" behindDoc="0" locked="0" layoutInCell="1" allowOverlap="1" wp14:anchorId="39C86136" wp14:editId="7753AF0A">
-                <wp:simplePos x="0" y="0"/>
-                <wp:positionH relativeFrom="column">
-                  <wp:posOffset>3792220</wp:posOffset>
-                </wp:positionH>
-                <wp:positionV relativeFrom="paragraph">
-                  <wp:posOffset>1459230</wp:posOffset>
-                </wp:positionV>
-                <wp:extent cx="4273062" cy="1746739"/>
-                <wp:effectExtent l="0" t="0" r="13335" b="25400"/>
+                <wp:extent cx="3810000" cy="1746250"/>
+                <wp:effectExtent l="0" t="0" r="19050" b="25400"/>
                 <wp:wrapNone/>
                 <wp:docPr id="40" name="Rectangle: Rounded Corners 40"/>
                 <wp:cNvGraphicFramePr/>
@@ -554,7 +30,7 @@
                       <wps:spPr>
                         <a:xfrm>
                           <a:off x="0" y="0"/>
-                          <a:ext cx="4273062" cy="1746739"/>
+                          <a:ext cx="3810000" cy="1746250"/>
                         </a:xfrm>
                         <a:prstGeom prst="roundRect">
                           <a:avLst/>
@@ -596,7 +72,7 @@
           </mc:Choice>
           <mc:Fallback>
             <w:pict>
-              <v:roundrect w14:anchorId="466CE3E2" id="Rectangle: Rounded Corners 40" o:spid="_x0000_s1026" style="position:absolute;margin-left:298.6pt;margin-top:114.9pt;width:336.45pt;height:137.55pt;z-index:251705344;visibility:visible;mso-wrap-style:square;mso-width-percent:0;mso-height-percent:0;mso-wrap-distance-left:9pt;mso-wrap-distance-top:0;mso-wrap-distance-right:9pt;mso-wrap-distance-bottom:0;mso-position-horizontal:absolute;mso-position-horizontal-relative:text;mso-position-vertical:absolute;mso-position-vertical-relative:text;mso-width-percent:0;mso-height-percent:0;mso-width-relative:margin;mso-height-relative:margin;v-text-anchor:middle" arcsize="10923f" o:gfxdata="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" filled="f" strokecolor="#4472c4 [3204]" strokeweight="1pt">
+              <v:roundrect w14:anchorId="3DB80E1C" id="Rectangle: Rounded Corners 40" o:spid="_x0000_s1026" style="position:absolute;margin-left:298.65pt;margin-top:114.75pt;width:300pt;height:137.5pt;z-index:251705344;visibility:visible;mso-wrap-style:square;mso-width-percent:0;mso-height-percent:0;mso-wrap-distance-left:9pt;mso-wrap-distance-top:0;mso-wrap-distance-right:9pt;mso-wrap-distance-bottom:0;mso-position-horizontal:absolute;mso-position-horizontal-relative:text;mso-position-vertical:absolute;mso-position-vertical-relative:text;mso-width-percent:0;mso-height-percent:0;mso-width-relative:margin;mso-height-relative:margin;v-text-anchor:middle" arcsize="10923f" o:gfxdata="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" filled="f" strokecolor="#4472c4 [3204]" strokeweight="1pt">
                 <v:stroke joinstyle="miter"/>
               </v:roundrect>
             </w:pict>
@@ -610,74 +86,65 @@
         <mc:AlternateContent>
           <mc:Choice Requires="wps">
             <w:drawing>
-              <wp:anchor distT="0" distB="0" distL="114300" distR="114300" simplePos="0" relativeHeight="251703296" behindDoc="0" locked="0" layoutInCell="1" allowOverlap="1" wp14:anchorId="15491062" wp14:editId="027AA21F">
+              <wp:anchor distT="0" distB="0" distL="114300" distR="114300" simplePos="0" relativeHeight="251712512" behindDoc="0" locked="0" layoutInCell="1" allowOverlap="1" wp14:anchorId="48861FDB" wp14:editId="0BDDB52F">
                 <wp:simplePos x="0" y="0"/>
                 <wp:positionH relativeFrom="column">
-                  <wp:posOffset>742950</wp:posOffset>
+                  <wp:posOffset>6112565</wp:posOffset>
                 </wp:positionH>
                 <wp:positionV relativeFrom="paragraph">
-                  <wp:posOffset>1670050</wp:posOffset>
+                  <wp:posOffset>2982015</wp:posOffset>
                 </wp:positionV>
-                <wp:extent cx="1359730" cy="861647"/>
-                <wp:effectExtent l="0" t="0" r="12065" b="15240"/>
+                <wp:extent cx="1401418" cy="0"/>
+                <wp:effectExtent l="38100" t="76200" r="0" b="95250"/>
                 <wp:wrapNone/>
-                <wp:docPr id="39" name="Rectangle: Rounded Corners 39"/>
+                <wp:docPr id="24" name="Straight Arrow Connector 24"/>
                 <wp:cNvGraphicFramePr/>
                 <a:graphic xmlns:a="http://schemas.openxmlformats.org/drawingml/2006/main">
                   <a:graphicData uri="http://schemas.microsoft.com/office/word/2010/wordprocessingShape">
                     <wps:wsp>
-                      <wps:cNvSpPr/>
+                      <wps:cNvCnPr/>
                       <wps:spPr>
-                        <a:xfrm>
+                        <a:xfrm flipH="1">
                           <a:off x="0" y="0"/>
-                          <a:ext cx="1359730" cy="861647"/>
+                          <a:ext cx="1401418" cy="0"/>
                         </a:xfrm>
-                        <a:prstGeom prst="roundRect">
+                        <a:prstGeom prst="straightConnector1">
                           <a:avLst/>
                         </a:prstGeom>
-                        <a:noFill/>
                         <a:ln>
-                          <a:solidFill>
-                            <a:srgbClr val="92D050"/>
-                          </a:solidFill>
+                          <a:tailEnd type="triangle"/>
                         </a:ln>
                       </wps:spPr>
                       <wps:style>
-                        <a:lnRef idx="2">
-                          <a:schemeClr val="accent1">
-                            <a:shade val="50000"/>
-                          </a:schemeClr>
+                        <a:lnRef idx="1">
+                          <a:schemeClr val="dk1"/>
                         </a:lnRef>
-                        <a:fillRef idx="1">
-                          <a:schemeClr val="accent1"/>
+                        <a:fillRef idx="0">
+                          <a:schemeClr val="dk1"/>
                         </a:fillRef>
                         <a:effectRef idx="0">
-                          <a:schemeClr val="accent1"/>
+                          <a:schemeClr val="dk1"/>
                         </a:effectRef>
                         <a:fontRef idx="minor">
-                          <a:schemeClr val="lt1"/>
+                          <a:schemeClr val="tx1"/>
                         </a:fontRef>
                       </wps:style>
-                      <wps:bodyPr rot="0" spcFirstLastPara="0" vertOverflow="overflow" horzOverflow="overflow" vert="horz" wrap="square" lIns="91440" tIns="45720" rIns="91440" bIns="45720" numCol="1" spcCol="0" rtlCol="0" fromWordArt="0" anchor="ctr" anchorCtr="0" forceAA="0" compatLnSpc="1">
-                        <a:prstTxWarp prst="textNoShape">
-                          <a:avLst/>
-                        </a:prstTxWarp>
-                        <a:noAutofit/>
-                      </wps:bodyPr>
+                      <wps:bodyPr/>
                     </wps:wsp>
                   </a:graphicData>
                 </a:graphic>
-                <wp14:sizeRelH relativeFrom="margin">
-                  <wp14:pctWidth>0</wp14:pctWidth>
-                </wp14:sizeRelH>
               </wp:anchor>
             </w:drawing>
           </mc:Choice>
           <mc:Fallback>
             <w:pict>
-              <v:roundrect w14:anchorId="0908A89D" id="Rectangle: Rounded Corners 39" o:spid="_x0000_s1026" style="position:absolute;margin-left:58.5pt;margin-top:131.5pt;width:107.05pt;height:67.85pt;z-index:251703296;visibility:visible;mso-wrap-style:square;mso-width-percent:0;mso-wrap-distance-left:9pt;mso-wrap-distance-top:0;mso-wrap-distance-right:9pt;mso-wrap-distance-bottom:0;mso-position-horizontal:absolute;mso-position-horizontal-relative:text;mso-position-vertical:absolute;mso-position-vertical-relative:text;mso-width-percent:0;mso-width-relative:margin;v-text-anchor:middle" arcsize="10923f" o:gfxdata="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" filled="f" strokecolor="#92d050" strokeweight="1pt">
-                <v:stroke joinstyle="miter"/>
-              </v:roundrect>
+              <v:shapetype w14:anchorId="225CE13E" id="_x0000_t32" coordsize="21600,21600" o:spt="32" o:oned="t" path="m,l21600,21600e" filled="f">
+                <v:path arrowok="t" fillok="f" o:connecttype="none"/>
+                <o:lock v:ext="edit" shapetype="t"/>
+              </v:shapetype>
+              <v:shape id="Straight Arrow Connector 24" o:spid="_x0000_s1026" type="#_x0000_t32" style="position:absolute;margin-left:481.3pt;margin-top:234.8pt;width:110.35pt;height:0;flip:x;z-index:251712512;visibility:visible;mso-wrap-style:square;mso-wrap-distance-left:9pt;mso-wrap-distance-top:0;mso-wrap-distance-right:9pt;mso-wrap-distance-bottom:0;mso-position-horizontal:absolute;mso-position-horizontal-relative:text;mso-position-vertical:absolute;mso-position-vertical-relative:text" o:gfxdata="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" strokecolor="black [3200]" strokeweight=".5pt">
+                <v:stroke endarrow="block" joinstyle="miter"/>
+              </v:shape>
             </w:pict>
           </mc:Fallback>
         </mc:AlternateContent>
@@ -689,10 +156,140 @@
         <mc:AlternateContent>
           <mc:Choice Requires="wps">
             <w:drawing>
-              <wp:anchor distT="45720" distB="45720" distL="114300" distR="114300" simplePos="0" relativeHeight="251652089" behindDoc="0" locked="0" layoutInCell="1" allowOverlap="1" wp14:anchorId="00E3258C" wp14:editId="40552227">
+              <wp:anchor distT="0" distB="0" distL="114300" distR="114300" simplePos="0" relativeHeight="251697152" behindDoc="0" locked="0" layoutInCell="1" allowOverlap="1" wp14:anchorId="70D98465" wp14:editId="537C7330">
                 <wp:simplePos x="0" y="0"/>
                 <wp:positionH relativeFrom="column">
-                  <wp:posOffset>7741773</wp:posOffset>
+                  <wp:posOffset>7513734</wp:posOffset>
+                </wp:positionH>
+                <wp:positionV relativeFrom="paragraph">
+                  <wp:posOffset>2150745</wp:posOffset>
+                </wp:positionV>
+                <wp:extent cx="0" cy="831850"/>
+                <wp:effectExtent l="0" t="0" r="38100" b="25400"/>
+                <wp:wrapNone/>
+                <wp:docPr id="28" name="Straight Connector 28"/>
+                <wp:cNvGraphicFramePr/>
+                <a:graphic xmlns:a="http://schemas.openxmlformats.org/drawingml/2006/main">
+                  <a:graphicData uri="http://schemas.microsoft.com/office/word/2010/wordprocessingShape">
+                    <wps:wsp>
+                      <wps:cNvCnPr/>
+                      <wps:spPr>
+                        <a:xfrm flipV="1">
+                          <a:off x="0" y="0"/>
+                          <a:ext cx="0" cy="831850"/>
+                        </a:xfrm>
+                        <a:prstGeom prst="line">
+                          <a:avLst/>
+                        </a:prstGeom>
+                      </wps:spPr>
+                      <wps:style>
+                        <a:lnRef idx="1">
+                          <a:schemeClr val="dk1"/>
+                        </a:lnRef>
+                        <a:fillRef idx="0">
+                          <a:schemeClr val="dk1"/>
+                        </a:fillRef>
+                        <a:effectRef idx="0">
+                          <a:schemeClr val="dk1"/>
+                        </a:effectRef>
+                        <a:fontRef idx="minor">
+                          <a:schemeClr val="tx1"/>
+                        </a:fontRef>
+                      </wps:style>
+                      <wps:bodyPr/>
+                    </wps:wsp>
+                  </a:graphicData>
+                </a:graphic>
+              </wp:anchor>
+            </w:drawing>
+          </mc:Choice>
+          <mc:Fallback>
+            <w:pict>
+              <v:line w14:anchorId="4182A8D1" id="Straight Connector 28" o:spid="_x0000_s1026" style="position:absolute;flip:y;z-index:251697152;visibility:visible;mso-wrap-style:square;mso-wrap-distance-left:9pt;mso-wrap-distance-top:0;mso-wrap-distance-right:9pt;mso-wrap-distance-bottom:0;mso-position-horizontal:absolute;mso-position-horizontal-relative:text;mso-position-vertical:absolute;mso-position-vertical-relative:text" from="591.65pt,169.35pt" to="591.65pt,234.85pt" o:gfxdata="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" strokecolor="black [3200]" strokeweight=".5pt">
+                <v:stroke joinstyle="miter"/>
+              </v:line>
+            </w:pict>
+          </mc:Fallback>
+        </mc:AlternateContent>
+      </w:r>
+      <w:r>
+        <w:rPr>
+          <w:noProof/>
+        </w:rPr>
+        <mc:AlternateContent>
+          <mc:Choice Requires="wps">
+            <w:drawing>
+              <wp:anchor distT="0" distB="0" distL="114300" distR="114300" simplePos="0" relativeHeight="251691008" behindDoc="0" locked="0" layoutInCell="1" allowOverlap="1" wp14:anchorId="7F27D209" wp14:editId="685BCB3B">
+                <wp:simplePos x="0" y="0"/>
+                <wp:positionH relativeFrom="margin">
+                  <wp:posOffset>7326630</wp:posOffset>
+                </wp:positionH>
+                <wp:positionV relativeFrom="paragraph">
+                  <wp:posOffset>2137410</wp:posOffset>
+                </wp:positionV>
+                <wp:extent cx="372110" cy="0"/>
+                <wp:effectExtent l="0" t="76200" r="27940" b="95250"/>
+                <wp:wrapNone/>
+                <wp:docPr id="20" name="Straight Arrow Connector 20"/>
+                <wp:cNvGraphicFramePr/>
+                <a:graphic xmlns:a="http://schemas.openxmlformats.org/drawingml/2006/main">
+                  <a:graphicData uri="http://schemas.microsoft.com/office/word/2010/wordprocessingShape">
+                    <wps:wsp>
+                      <wps:cNvCnPr/>
+                      <wps:spPr>
+                        <a:xfrm>
+                          <a:off x="0" y="0"/>
+                          <a:ext cx="372110" cy="0"/>
+                        </a:xfrm>
+                        <a:prstGeom prst="straightConnector1">
+                          <a:avLst/>
+                        </a:prstGeom>
+                        <a:ln>
+                          <a:tailEnd type="triangle"/>
+                        </a:ln>
+                      </wps:spPr>
+                      <wps:style>
+                        <a:lnRef idx="1">
+                          <a:schemeClr val="dk1"/>
+                        </a:lnRef>
+                        <a:fillRef idx="0">
+                          <a:schemeClr val="dk1"/>
+                        </a:fillRef>
+                        <a:effectRef idx="0">
+                          <a:schemeClr val="dk1"/>
+                        </a:effectRef>
+                        <a:fontRef idx="minor">
+                          <a:schemeClr val="tx1"/>
+                        </a:fontRef>
+                      </wps:style>
+                      <wps:bodyPr/>
+                    </wps:wsp>
+                  </a:graphicData>
+                </a:graphic>
+              </wp:anchor>
+            </w:drawing>
+          </mc:Choice>
+          <mc:Fallback>
+            <w:pict>
+              <v:shape w14:anchorId="54E7B808" id="Straight Arrow Connector 20" o:spid="_x0000_s1026" type="#_x0000_t32" style="position:absolute;margin-left:576.9pt;margin-top:168.3pt;width:29.3pt;height:0;z-index:251691008;visibility:visible;mso-wrap-style:square;mso-wrap-distance-left:9pt;mso-wrap-distance-top:0;mso-wrap-distance-right:9pt;mso-wrap-distance-bottom:0;mso-position-horizontal:absolute;mso-position-horizontal-relative:margin;mso-position-vertical:absolute;mso-position-vertical-relative:text" o:gfxdata="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" strokecolor="black [3200]" strokeweight=".5pt">
+                <v:stroke endarrow="block" joinstyle="miter"/>
+                <w10:wrap anchorx="margin"/>
+              </v:shape>
+            </w:pict>
+          </mc:Fallback>
+        </mc:AlternateContent>
+      </w:r>
+      <w:r>
+        <w:rPr>
+          <w:noProof/>
+        </w:rPr>
+        <mc:AlternateContent>
+          <mc:Choice Requires="wps">
+            <w:drawing>
+              <wp:anchor distT="45720" distB="45720" distL="114300" distR="114300" simplePos="0" relativeHeight="251652089" behindDoc="0" locked="0" layoutInCell="1" allowOverlap="1" wp14:anchorId="00E3258C" wp14:editId="24908BA0">
+                <wp:simplePos x="0" y="0"/>
+                <wp:positionH relativeFrom="column">
+                  <wp:posOffset>7289165</wp:posOffset>
                 </wp:positionH>
                 <wp:positionV relativeFrom="paragraph">
                   <wp:posOffset>1828800</wp:posOffset>
@@ -781,7 +378,11 @@
           </mc:Choice>
           <mc:Fallback>
             <w:pict>
-              <v:shape w14:anchorId="00E3258C" id="_x0000_s1028" type="#_x0000_t202" style="position:absolute;margin-left:609.6pt;margin-top:2in;width:44.75pt;height:25.35pt;z-index:251652089;visibility:visible;mso-wrap-style:square;mso-width-percent:0;mso-height-percent:0;mso-wrap-distance-left:9pt;mso-wrap-distance-top:3.6pt;mso-wrap-distance-right:9pt;mso-wrap-distance-bottom:3.6pt;mso-position-horizontal:absolute;mso-position-horizontal-relative:text;mso-position-vertical:absolute;mso-position-vertical-relative:text;mso-width-percent:0;mso-height-percent:0;mso-width-relative:margin;mso-height-relative:margin;v-text-anchor:top" o:gfxdata="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" stroked="f">
+              <v:shapetype w14:anchorId="00E3258C" id="_x0000_t202" coordsize="21600,21600" o:spt="202" path="m,l,21600r21600,l21600,xe">
+                <v:stroke joinstyle="miter"/>
+                <v:path gradientshapeok="t" o:connecttype="rect"/>
+              </v:shapetype>
+              <v:shape id="Text Box 2" o:spid="_x0000_s1026" type="#_x0000_t202" style="position:absolute;margin-left:573.95pt;margin-top:2in;width:44.75pt;height:25.35pt;z-index:251652089;visibility:visible;mso-wrap-style:square;mso-width-percent:0;mso-height-percent:0;mso-wrap-distance-left:9pt;mso-wrap-distance-top:3.6pt;mso-wrap-distance-right:9pt;mso-wrap-distance-bottom:3.6pt;mso-position-horizontal:absolute;mso-position-horizontal-relative:text;mso-position-vertical:absolute;mso-position-vertical-relative:text;mso-width-percent:0;mso-height-percent:0;mso-width-relative:margin;mso-height-relative:margin;v-text-anchor:top" o:gfxdata="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" stroked="f">
                 <v:textbox>
                   <w:txbxContent>
                     <w:p>
@@ -831,18 +432,18 @@
         <mc:AlternateContent>
           <mc:Choice Requires="wps">
             <w:drawing>
-              <wp:anchor distT="45720" distB="45720" distL="114300" distR="114300" simplePos="0" relativeHeight="251700224" behindDoc="0" locked="0" layoutInCell="1" allowOverlap="1" wp14:anchorId="7F8FF2FA" wp14:editId="0ACA4C60">
+              <wp:anchor distT="45720" distB="45720" distL="114300" distR="114300" simplePos="0" relativeHeight="251664384" behindDoc="0" locked="0" layoutInCell="1" allowOverlap="1" wp14:anchorId="1EAAE190" wp14:editId="58492FE5">
                 <wp:simplePos x="0" y="0"/>
-                <wp:positionH relativeFrom="column">
-                  <wp:posOffset>5992984</wp:posOffset>
+                <wp:positionH relativeFrom="margin">
+                  <wp:posOffset>6226175</wp:posOffset>
                 </wp:positionH>
                 <wp:positionV relativeFrom="paragraph">
-                  <wp:posOffset>1465629</wp:posOffset>
+                  <wp:posOffset>1917065</wp:posOffset>
                 </wp:positionV>
-                <wp:extent cx="568325" cy="321945"/>
-                <wp:effectExtent l="0" t="0" r="3175" b="1905"/>
+                <wp:extent cx="1100455" cy="448310"/>
+                <wp:effectExtent l="0" t="0" r="23495" b="27940"/>
                 <wp:wrapSquare wrapText="bothSides"/>
-                <wp:docPr id="36" name="Text Box 2"/>
+                <wp:docPr id="4" name="Text Box 2"/>
                 <wp:cNvGraphicFramePr>
                   <a:graphicFrameLocks xmlns:a="http://schemas.openxmlformats.org/drawingml/2006/main"/>
                 </wp:cNvGraphicFramePr>
@@ -855,7 +456,7 @@
                       <wps:spPr bwMode="auto">
                         <a:xfrm>
                           <a:off x="0" y="0"/>
-                          <a:ext cx="568325" cy="321945"/>
+                          <a:ext cx="1100455" cy="448310"/>
                         </a:xfrm>
                         <a:prstGeom prst="rect">
                           <a:avLst/>
@@ -864,7 +465,9 @@
                           <a:srgbClr val="FFFFFF"/>
                         </a:solidFill>
                         <a:ln w="9525">
-                          <a:noFill/>
+                          <a:solidFill>
+                            <a:srgbClr val="000000"/>
+                          </a:solidFill>
                           <a:miter lim="800000"/>
                           <a:headEnd/>
                           <a:tailEnd/>
@@ -875,34 +478,135 @@
                           <w:p>
                             <m:oMathPara>
                               <m:oMath>
-                                <m:sSub>
-                                  <m:sSubPr>
+                                <m:f>
+                                  <m:fPr>
                                     <m:ctrlPr>
                                       <w:rPr>
                                         <w:rFonts w:ascii="Cambria Math" w:hAnsi="Cambria Math"/>
                                         <w:i/>
                                       </w:rPr>
                                     </m:ctrlPr>
-                                  </m:sSubPr>
-                                  <m:e>
+                                  </m:fPr>
+                                  <m:num>
                                     <m:r>
                                       <w:rPr>
                                         <w:rFonts w:ascii="Cambria Math" w:hAnsi="Cambria Math"/>
                                       </w:rPr>
-                                      <m:t>T</m:t>
+                                      <m:t>1</m:t>
                                     </m:r>
-                                  </m:e>
-                                  <m:sub>
+                                  </m:num>
+                                  <m:den>
                                     <m:r>
                                       <w:rPr>
                                         <w:rFonts w:ascii="Cambria Math" w:hAnsi="Cambria Math"/>
                                       </w:rPr>
-                                      <m:t>l</m:t>
+                                      <m:t>(</m:t>
                                     </m:r>
-                                  </m:sub>
-                                </m:sSub>
+                                    <m:sSub>
+                                      <m:sSubPr>
+                                        <m:ctrlPr>
+                                          <w:rPr>
+                                            <w:rFonts w:ascii="Cambria Math" w:hAnsi="Cambria Math"/>
+                                            <w:i/>
+                                          </w:rPr>
+                                        </m:ctrlPr>
+                                      </m:sSubPr>
+                                      <m:e>
+                                        <m:r>
+                                          <w:rPr>
+                                            <w:rFonts w:ascii="Cambria Math" w:hAnsi="Cambria Math"/>
+                                          </w:rPr>
+                                          <m:t>J</m:t>
+                                        </m:r>
+                                      </m:e>
+                                      <m:sub>
+                                        <m:r>
+                                          <w:rPr>
+                                            <w:rFonts w:ascii="Cambria Math" w:hAnsi="Cambria Math"/>
+                                          </w:rPr>
+                                          <m:t>m</m:t>
+                                        </m:r>
+                                      </m:sub>
+                                    </m:sSub>
+                                    <m:r>
+                                      <w:rPr>
+                                        <w:rFonts w:ascii="Cambria Math" w:hAnsi="Cambria Math"/>
+                                      </w:rPr>
+                                      <m:t>+</m:t>
+                                    </m:r>
+                                    <m:sSub>
+                                      <m:sSubPr>
+                                        <m:ctrlPr>
+                                          <w:rPr>
+                                            <w:rFonts w:ascii="Cambria Math" w:hAnsi="Cambria Math"/>
+                                            <w:i/>
+                                          </w:rPr>
+                                        </m:ctrlPr>
+                                      </m:sSubPr>
+                                      <m:e>
+                                        <m:r>
+                                          <w:rPr>
+                                            <w:rFonts w:ascii="Cambria Math" w:hAnsi="Cambria Math"/>
+                                          </w:rPr>
+                                          <m:t>J</m:t>
+                                        </m:r>
+                                      </m:e>
+                                      <m:sub>
+                                        <m:r>
+                                          <w:rPr>
+                                            <w:rFonts w:ascii="Cambria Math" w:hAnsi="Cambria Math"/>
+                                          </w:rPr>
+                                          <m:t>l</m:t>
+                                        </m:r>
+                                      </m:sub>
+                                    </m:sSub>
+                                    <m:r>
+                                      <w:rPr>
+                                        <w:rFonts w:ascii="Cambria Math" w:hAnsi="Cambria Math"/>
+                                      </w:rPr>
+                                      <m:t>)</m:t>
+                                    </m:r>
+                                    <m:sSup>
+                                      <m:sSupPr>
+                                        <m:ctrlPr>
+                                          <w:rPr>
+                                            <w:rFonts w:ascii="Cambria Math" w:hAnsi="Cambria Math"/>
+                                            <w:i/>
+                                          </w:rPr>
+                                        </m:ctrlPr>
+                                      </m:sSupPr>
+                                      <m:e>
+                                        <m:r>
+                                          <w:rPr>
+                                            <w:rFonts w:ascii="Cambria Math" w:hAnsi="Cambria Math"/>
+                                          </w:rPr>
+                                          <m:t>s</m:t>
+                                        </m:r>
+                                      </m:e>
+                                      <m:sup>
+                                        <m:r>
+                                          <w:rPr>
+                                            <w:rFonts w:ascii="Cambria Math" w:hAnsi="Cambria Math"/>
+                                          </w:rPr>
+                                          <m:t>2</m:t>
+                                        </m:r>
+                                      </m:sup>
+                                    </m:sSup>
+                                    <m:r>
+                                      <w:rPr>
+                                        <w:rFonts w:ascii="Cambria Math" w:hAnsi="Cambria Math"/>
+                                      </w:rPr>
+                                      <m:t>+cs</m:t>
+                                    </m:r>
+                                  </m:den>
+                                </m:f>
                               </m:oMath>
                             </m:oMathPara>
+                          </w:p>
+                          <w:p>
+                            <w:r>
+                              <w:t>r</w:t>
+                            </w:r>
                           </w:p>
                         </w:txbxContent>
                       </wps:txbx>
@@ -923,40 +627,227 @@
           </mc:Choice>
           <mc:Fallback>
             <w:pict>
-              <v:shape w14:anchorId="7F8FF2FA" id="_x0000_s1029" type="#_x0000_t202" style="position:absolute;margin-left:471.9pt;margin-top:115.4pt;width:44.75pt;height:25.35pt;z-index:251700224;visibility:visible;mso-wrap-style:square;mso-width-percent:0;mso-height-percent:0;mso-wrap-distance-left:9pt;mso-wrap-distance-top:3.6pt;mso-wrap-distance-right:9pt;mso-wrap-distance-bottom:3.6pt;mso-position-horizontal:absolute;mso-position-horizontal-relative:text;mso-position-vertical:absolute;mso-position-vertical-relative:text;mso-width-percent:0;mso-height-percent:0;mso-width-relative:margin;mso-height-relative:margin;v-text-anchor:top" o:gfxdata="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" stroked="f">
+              <v:shape w14:anchorId="1EAAE190" id="_x0000_s1027" type="#_x0000_t202" style="position:absolute;margin-left:490.25pt;margin-top:150.95pt;width:86.65pt;height:35.3pt;z-index:251664384;visibility:visible;mso-wrap-style:square;mso-width-percent:0;mso-height-percent:0;mso-wrap-distance-left:9pt;mso-wrap-distance-top:3.6pt;mso-wrap-distance-right:9pt;mso-wrap-distance-bottom:3.6pt;mso-position-horizontal:absolute;mso-position-horizontal-relative:margin;mso-position-vertical:absolute;mso-position-vertical-relative:text;mso-width-percent:0;mso-height-percent:0;mso-width-relative:margin;mso-height-relative:margin;v-text-anchor:top" o:gfxdata="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">
                 <v:textbox>
                   <w:txbxContent>
                     <w:p>
                       <m:oMathPara>
                         <m:oMath>
-                          <m:sSub>
-                            <m:sSubPr>
+                          <m:f>
+                            <m:fPr>
                               <m:ctrlPr>
                                 <w:rPr>
                                   <w:rFonts w:ascii="Cambria Math" w:hAnsi="Cambria Math"/>
                                   <w:i/>
                                 </w:rPr>
                               </m:ctrlPr>
-                            </m:sSubPr>
-                            <m:e>
+                            </m:fPr>
+                            <m:num>
                               <m:r>
                                 <w:rPr>
                                   <w:rFonts w:ascii="Cambria Math" w:hAnsi="Cambria Math"/>
                                 </w:rPr>
-                                <m:t>T</m:t>
+                                <m:t>1</m:t>
                               </m:r>
-                            </m:e>
-                            <m:sub>
+                            </m:num>
+                            <m:den>
                               <m:r>
                                 <w:rPr>
                                   <w:rFonts w:ascii="Cambria Math" w:hAnsi="Cambria Math"/>
                                 </w:rPr>
-                                <m:t>l</m:t>
+                                <m:t>(</m:t>
                               </m:r>
-                            </m:sub>
-                          </m:sSub>
+                              <m:sSub>
+                                <m:sSubPr>
+                                  <m:ctrlPr>
+                                    <w:rPr>
+                                      <w:rFonts w:ascii="Cambria Math" w:hAnsi="Cambria Math"/>
+                                      <w:i/>
+                                    </w:rPr>
+                                  </m:ctrlPr>
+                                </m:sSubPr>
+                                <m:e>
+                                  <m:r>
+                                    <w:rPr>
+                                      <w:rFonts w:ascii="Cambria Math" w:hAnsi="Cambria Math"/>
+                                    </w:rPr>
+                                    <m:t>J</m:t>
+                                  </m:r>
+                                </m:e>
+                                <m:sub>
+                                  <m:r>
+                                    <w:rPr>
+                                      <w:rFonts w:ascii="Cambria Math" w:hAnsi="Cambria Math"/>
+                                    </w:rPr>
+                                    <m:t>m</m:t>
+                                  </m:r>
+                                </m:sub>
+                              </m:sSub>
+                              <m:r>
+                                <w:rPr>
+                                  <w:rFonts w:ascii="Cambria Math" w:hAnsi="Cambria Math"/>
+                                </w:rPr>
+                                <m:t>+</m:t>
+                              </m:r>
+                              <m:sSub>
+                                <m:sSubPr>
+                                  <m:ctrlPr>
+                                    <w:rPr>
+                                      <w:rFonts w:ascii="Cambria Math" w:hAnsi="Cambria Math"/>
+                                      <w:i/>
+                                    </w:rPr>
+                                  </m:ctrlPr>
+                                </m:sSubPr>
+                                <m:e>
+                                  <m:r>
+                                    <w:rPr>
+                                      <w:rFonts w:ascii="Cambria Math" w:hAnsi="Cambria Math"/>
+                                    </w:rPr>
+                                    <m:t>J</m:t>
+                                  </m:r>
+                                </m:e>
+                                <m:sub>
+                                  <m:r>
+                                    <w:rPr>
+                                      <w:rFonts w:ascii="Cambria Math" w:hAnsi="Cambria Math"/>
+                                    </w:rPr>
+                                    <m:t>l</m:t>
+                                  </m:r>
+                                </m:sub>
+                              </m:sSub>
+                              <m:r>
+                                <w:rPr>
+                                  <w:rFonts w:ascii="Cambria Math" w:hAnsi="Cambria Math"/>
+                                </w:rPr>
+                                <m:t>)</m:t>
+                              </m:r>
+                              <m:sSup>
+                                <m:sSupPr>
+                                  <m:ctrlPr>
+                                    <w:rPr>
+                                      <w:rFonts w:ascii="Cambria Math" w:hAnsi="Cambria Math"/>
+                                      <w:i/>
+                                    </w:rPr>
+                                  </m:ctrlPr>
+                                </m:sSupPr>
+                                <m:e>
+                                  <m:r>
+                                    <w:rPr>
+                                      <w:rFonts w:ascii="Cambria Math" w:hAnsi="Cambria Math"/>
+                                    </w:rPr>
+                                    <m:t>s</m:t>
+                                  </m:r>
+                                </m:e>
+                                <m:sup>
+                                  <m:r>
+                                    <w:rPr>
+                                      <w:rFonts w:ascii="Cambria Math" w:hAnsi="Cambria Math"/>
+                                    </w:rPr>
+                                    <m:t>2</m:t>
+                                  </m:r>
+                                </m:sup>
+                              </m:sSup>
+                              <m:r>
+                                <w:rPr>
+                                  <w:rFonts w:ascii="Cambria Math" w:hAnsi="Cambria Math"/>
+                                </w:rPr>
+                                <m:t>+cs</m:t>
+                              </m:r>
+                            </m:den>
+                          </m:f>
                         </m:oMath>
                       </m:oMathPara>
+                    </w:p>
+                    <w:p>
+                      <w:r>
+                        <w:t>r</w:t>
+                      </w:r>
+                    </w:p>
+                  </w:txbxContent>
+                </v:textbox>
+                <w10:wrap type="square" anchorx="margin"/>
+              </v:shape>
+            </w:pict>
+          </mc:Fallback>
+        </mc:AlternateContent>
+      </w:r>
+      <w:r>
+        <w:rPr>
+          <w:noProof/>
+        </w:rPr>
+        <mc:AlternateContent>
+          <mc:Choice Requires="wps">
+            <w:drawing>
+              <wp:anchor distT="45720" distB="45720" distL="114300" distR="114300" simplePos="0" relativeHeight="251711488" behindDoc="0" locked="0" layoutInCell="1" allowOverlap="1" wp14:anchorId="2A52349D" wp14:editId="0ABF5BEE">
+                <wp:simplePos x="0" y="0"/>
+                <wp:positionH relativeFrom="column">
+                  <wp:posOffset>3900170</wp:posOffset>
+                </wp:positionH>
+                <wp:positionV relativeFrom="paragraph">
+                  <wp:posOffset>2155190</wp:posOffset>
+                </wp:positionV>
+                <wp:extent cx="298450" cy="298450"/>
+                <wp:effectExtent l="0" t="0" r="0" b="6350"/>
+                <wp:wrapSquare wrapText="bothSides"/>
+                <wp:docPr id="5" name="Text Box 2"/>
+                <wp:cNvGraphicFramePr>
+                  <a:graphicFrameLocks xmlns:a="http://schemas.openxmlformats.org/drawingml/2006/main"/>
+                </wp:cNvGraphicFramePr>
+                <a:graphic xmlns:a="http://schemas.openxmlformats.org/drawingml/2006/main">
+                  <a:graphicData uri="http://schemas.microsoft.com/office/word/2010/wordprocessingShape">
+                    <wps:wsp>
+                      <wps:cNvSpPr txBox="1">
+                        <a:spLocks noChangeArrowheads="1"/>
+                      </wps:cNvSpPr>
+                      <wps:spPr bwMode="auto">
+                        <a:xfrm>
+                          <a:off x="0" y="0"/>
+                          <a:ext cx="298450" cy="298450"/>
+                        </a:xfrm>
+                        <a:prstGeom prst="rect">
+                          <a:avLst/>
+                        </a:prstGeom>
+                        <a:noFill/>
+                        <a:ln w="9525">
+                          <a:noFill/>
+                          <a:miter lim="800000"/>
+                          <a:headEnd/>
+                          <a:tailEnd/>
+                        </a:ln>
+                      </wps:spPr>
+                      <wps:txbx>
+                        <w:txbxContent>
+                          <w:p>
+                            <w:r>
+                              <w:t>-</w:t>
+                            </w:r>
+                          </w:p>
+                        </w:txbxContent>
+                      </wps:txbx>
+                      <wps:bodyPr rot="0" vert="horz" wrap="square" lIns="91440" tIns="45720" rIns="91440" bIns="45720" anchor="t" anchorCtr="0">
+                        <a:noAutofit/>
+                      </wps:bodyPr>
+                    </wps:wsp>
+                  </a:graphicData>
+                </a:graphic>
+                <wp14:sizeRelH relativeFrom="margin">
+                  <wp14:pctWidth>0</wp14:pctWidth>
+                </wp14:sizeRelH>
+                <wp14:sizeRelV relativeFrom="margin">
+                  <wp14:pctHeight>0</wp14:pctHeight>
+                </wp14:sizeRelV>
+              </wp:anchor>
+            </w:drawing>
+          </mc:Choice>
+          <mc:Fallback>
+            <w:pict>
+              <v:shape w14:anchorId="2A52349D" id="_x0000_s1028" type="#_x0000_t202" style="position:absolute;margin-left:307.1pt;margin-top:169.7pt;width:23.5pt;height:23.5pt;z-index:251711488;visibility:visible;mso-wrap-style:square;mso-width-percent:0;mso-height-percent:0;mso-wrap-distance-left:9pt;mso-wrap-distance-top:3.6pt;mso-wrap-distance-right:9pt;mso-wrap-distance-bottom:3.6pt;mso-position-horizontal:absolute;mso-position-horizontal-relative:text;mso-position-vertical:absolute;mso-position-vertical-relative:text;mso-width-percent:0;mso-height-percent:0;mso-width-relative:margin;mso-height-relative:margin;v-text-anchor:top" o:gfxdata="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" filled="f" stroked="f">
+                <v:textbox>
+                  <w:txbxContent>
+                    <w:p>
+                      <w:r>
+                        <w:t>-</w:t>
+                      </w:r>
                     </w:p>
                   </w:txbxContent>
                 </v:textbox>
@@ -973,7 +864,344 @@
         <mc:AlternateContent>
           <mc:Choice Requires="wps">
             <w:drawing>
-              <wp:anchor distT="45720" distB="45720" distL="114300" distR="114300" simplePos="0" relativeHeight="251653114" behindDoc="0" locked="0" layoutInCell="1" allowOverlap="1" wp14:anchorId="793CE647" wp14:editId="7FDB44D8">
+              <wp:anchor distT="45720" distB="45720" distL="114300" distR="114300" simplePos="0" relativeHeight="251709440" behindDoc="0" locked="0" layoutInCell="1" allowOverlap="1" wp14:anchorId="63D651CA" wp14:editId="6A3676FA">
+                <wp:simplePos x="0" y="0"/>
+                <wp:positionH relativeFrom="column">
+                  <wp:posOffset>3739564</wp:posOffset>
+                </wp:positionH>
+                <wp:positionV relativeFrom="paragraph">
+                  <wp:posOffset>1904902</wp:posOffset>
+                </wp:positionV>
+                <wp:extent cx="298450" cy="298450"/>
+                <wp:effectExtent l="0" t="0" r="0" b="6350"/>
+                <wp:wrapSquare wrapText="bothSides"/>
+                <wp:docPr id="1" name="Text Box 2"/>
+                <wp:cNvGraphicFramePr>
+                  <a:graphicFrameLocks xmlns:a="http://schemas.openxmlformats.org/drawingml/2006/main"/>
+                </wp:cNvGraphicFramePr>
+                <a:graphic xmlns:a="http://schemas.openxmlformats.org/drawingml/2006/main">
+                  <a:graphicData uri="http://schemas.microsoft.com/office/word/2010/wordprocessingShape">
+                    <wps:wsp>
+                      <wps:cNvSpPr txBox="1">
+                        <a:spLocks noChangeArrowheads="1"/>
+                      </wps:cNvSpPr>
+                      <wps:spPr bwMode="auto">
+                        <a:xfrm>
+                          <a:off x="0" y="0"/>
+                          <a:ext cx="298450" cy="298450"/>
+                        </a:xfrm>
+                        <a:prstGeom prst="rect">
+                          <a:avLst/>
+                        </a:prstGeom>
+                        <a:noFill/>
+                        <a:ln w="9525">
+                          <a:noFill/>
+                          <a:miter lim="800000"/>
+                          <a:headEnd/>
+                          <a:tailEnd/>
+                        </a:ln>
+                      </wps:spPr>
+                      <wps:txbx>
+                        <w:txbxContent>
+                          <w:p>
+                            <w:r>
+                              <w:t>+</w:t>
+                            </w:r>
+                          </w:p>
+                        </w:txbxContent>
+                      </wps:txbx>
+                      <wps:bodyPr rot="0" vert="horz" wrap="square" lIns="91440" tIns="45720" rIns="91440" bIns="45720" anchor="t" anchorCtr="0">
+                        <a:noAutofit/>
+                      </wps:bodyPr>
+                    </wps:wsp>
+                  </a:graphicData>
+                </a:graphic>
+                <wp14:sizeRelH relativeFrom="margin">
+                  <wp14:pctWidth>0</wp14:pctWidth>
+                </wp14:sizeRelH>
+                <wp14:sizeRelV relativeFrom="margin">
+                  <wp14:pctHeight>0</wp14:pctHeight>
+                </wp14:sizeRelV>
+              </wp:anchor>
+            </w:drawing>
+          </mc:Choice>
+          <mc:Fallback>
+            <w:pict>
+              <v:shape w14:anchorId="63D651CA" id="_x0000_s1029" type="#_x0000_t202" style="position:absolute;margin-left:294.45pt;margin-top:150pt;width:23.5pt;height:23.5pt;z-index:251709440;visibility:visible;mso-wrap-style:square;mso-width-percent:0;mso-height-percent:0;mso-wrap-distance-left:9pt;mso-wrap-distance-top:3.6pt;mso-wrap-distance-right:9pt;mso-wrap-distance-bottom:3.6pt;mso-position-horizontal:absolute;mso-position-horizontal-relative:text;mso-position-vertical:absolute;mso-position-vertical-relative:text;mso-width-percent:0;mso-height-percent:0;mso-width-relative:margin;mso-height-relative:margin;v-text-anchor:top" o:gfxdata="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" filled="f" stroked="f">
+                <v:textbox>
+                  <w:txbxContent>
+                    <w:p>
+                      <w:r>
+                        <w:t>+</w:t>
+                      </w:r>
+                    </w:p>
+                  </w:txbxContent>
+                </v:textbox>
+                <w10:wrap type="square"/>
+              </v:shape>
+            </w:pict>
+          </mc:Fallback>
+        </mc:AlternateContent>
+      </w:r>
+      <w:r>
+        <w:rPr>
+          <w:noProof/>
+        </w:rPr>
+        <mc:AlternateContent>
+          <mc:Choice Requires="wps">
+            <w:drawing>
+              <wp:anchor distT="45720" distB="45720" distL="114300" distR="114300" simplePos="0" relativeHeight="251702272" behindDoc="0" locked="0" layoutInCell="1" allowOverlap="1" wp14:anchorId="178BC98A" wp14:editId="467F3388">
+                <wp:simplePos x="0" y="0"/>
+                <wp:positionH relativeFrom="column">
+                  <wp:posOffset>905510</wp:posOffset>
+                </wp:positionH>
+                <wp:positionV relativeFrom="paragraph">
+                  <wp:posOffset>1382248</wp:posOffset>
+                </wp:positionV>
+                <wp:extent cx="1036955" cy="281305"/>
+                <wp:effectExtent l="0" t="0" r="0" b="4445"/>
+                <wp:wrapSquare wrapText="bothSides"/>
+                <wp:docPr id="38" name="Text Box 2"/>
+                <wp:cNvGraphicFramePr>
+                  <a:graphicFrameLocks xmlns:a="http://schemas.openxmlformats.org/drawingml/2006/main"/>
+                </wp:cNvGraphicFramePr>
+                <a:graphic xmlns:a="http://schemas.openxmlformats.org/drawingml/2006/main">
+                  <a:graphicData uri="http://schemas.microsoft.com/office/word/2010/wordprocessingShape">
+                    <wps:wsp>
+                      <wps:cNvSpPr txBox="1">
+                        <a:spLocks noChangeArrowheads="1"/>
+                      </wps:cNvSpPr>
+                      <wps:spPr bwMode="auto">
+                        <a:xfrm>
+                          <a:off x="0" y="0"/>
+                          <a:ext cx="1036955" cy="281305"/>
+                        </a:xfrm>
+                        <a:prstGeom prst="rect">
+                          <a:avLst/>
+                        </a:prstGeom>
+                        <a:noFill/>
+                        <a:ln w="9525">
+                          <a:noFill/>
+                          <a:miter lim="800000"/>
+                          <a:headEnd/>
+                          <a:tailEnd/>
+                        </a:ln>
+                      </wps:spPr>
+                      <wps:txbx>
+                        <w:txbxContent>
+                          <w:p>
+                            <w:r>
+                              <w:t>Potentiometer</w:t>
+                            </w:r>
+                          </w:p>
+                        </w:txbxContent>
+                      </wps:txbx>
+                      <wps:bodyPr rot="0" vert="horz" wrap="square" lIns="91440" tIns="45720" rIns="91440" bIns="45720" anchor="t" anchorCtr="0">
+                        <a:noAutofit/>
+                      </wps:bodyPr>
+                    </wps:wsp>
+                  </a:graphicData>
+                </a:graphic>
+                <wp14:sizeRelH relativeFrom="margin">
+                  <wp14:pctWidth>0</wp14:pctWidth>
+                </wp14:sizeRelH>
+                <wp14:sizeRelV relativeFrom="margin">
+                  <wp14:pctHeight>0</wp14:pctHeight>
+                </wp14:sizeRelV>
+              </wp:anchor>
+            </w:drawing>
+          </mc:Choice>
+          <mc:Fallback>
+            <w:pict>
+              <v:shape w14:anchorId="178BC98A" id="_x0000_s1030" type="#_x0000_t202" style="position:absolute;margin-left:71.3pt;margin-top:108.85pt;width:81.65pt;height:22.15pt;z-index:251702272;visibility:visible;mso-wrap-style:square;mso-width-percent:0;mso-height-percent:0;mso-wrap-distance-left:9pt;mso-wrap-distance-top:3.6pt;mso-wrap-distance-right:9pt;mso-wrap-distance-bottom:3.6pt;mso-position-horizontal:absolute;mso-position-horizontal-relative:text;mso-position-vertical:absolute;mso-position-vertical-relative:text;mso-width-percent:0;mso-height-percent:0;mso-width-relative:margin;mso-height-relative:margin;v-text-anchor:top" o:gfxdata="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" filled="f" stroked="f">
+                <v:textbox>
+                  <w:txbxContent>
+                    <w:p>
+                      <w:r>
+                        <w:t>Potentiometer</w:t>
+                      </w:r>
+                    </w:p>
+                  </w:txbxContent>
+                </v:textbox>
+                <w10:wrap type="square"/>
+              </v:shape>
+            </w:pict>
+          </mc:Fallback>
+        </mc:AlternateContent>
+      </w:r>
+      <w:r>
+        <w:rPr>
+          <w:noProof/>
+        </w:rPr>
+        <mc:AlternateContent>
+          <mc:Choice Requires="wps">
+            <w:drawing>
+              <wp:anchor distT="45720" distB="45720" distL="114300" distR="114300" simplePos="0" relativeHeight="251707392" behindDoc="0" locked="0" layoutInCell="1" allowOverlap="1" wp14:anchorId="0176E0C8" wp14:editId="321AD776">
+                <wp:simplePos x="0" y="0"/>
+                <wp:positionH relativeFrom="column">
+                  <wp:posOffset>5421630</wp:posOffset>
+                </wp:positionH>
+                <wp:positionV relativeFrom="paragraph">
+                  <wp:posOffset>1174750</wp:posOffset>
+                </wp:positionV>
+                <wp:extent cx="556260" cy="281305"/>
+                <wp:effectExtent l="0" t="0" r="0" b="4445"/>
+                <wp:wrapSquare wrapText="bothSides"/>
+                <wp:docPr id="41" name="Text Box 2"/>
+                <wp:cNvGraphicFramePr>
+                  <a:graphicFrameLocks xmlns:a="http://schemas.openxmlformats.org/drawingml/2006/main"/>
+                </wp:cNvGraphicFramePr>
+                <a:graphic xmlns:a="http://schemas.openxmlformats.org/drawingml/2006/main">
+                  <a:graphicData uri="http://schemas.microsoft.com/office/word/2010/wordprocessingShape">
+                    <wps:wsp>
+                      <wps:cNvSpPr txBox="1">
+                        <a:spLocks noChangeArrowheads="1"/>
+                      </wps:cNvSpPr>
+                      <wps:spPr bwMode="auto">
+                        <a:xfrm>
+                          <a:off x="0" y="0"/>
+                          <a:ext cx="556260" cy="281305"/>
+                        </a:xfrm>
+                        <a:prstGeom prst="rect">
+                          <a:avLst/>
+                        </a:prstGeom>
+                        <a:noFill/>
+                        <a:ln w="9525">
+                          <a:noFill/>
+                          <a:miter lim="800000"/>
+                          <a:headEnd/>
+                          <a:tailEnd/>
+                        </a:ln>
+                      </wps:spPr>
+                      <wps:txbx>
+                        <w:txbxContent>
+                          <w:p>
+                            <w:r>
+                              <w:t>Motor</w:t>
+                            </w:r>
+                          </w:p>
+                        </w:txbxContent>
+                      </wps:txbx>
+                      <wps:bodyPr rot="0" vert="horz" wrap="square" lIns="91440" tIns="45720" rIns="91440" bIns="45720" anchor="t" anchorCtr="0">
+                        <a:noAutofit/>
+                      </wps:bodyPr>
+                    </wps:wsp>
+                  </a:graphicData>
+                </a:graphic>
+                <wp14:sizeRelH relativeFrom="margin">
+                  <wp14:pctWidth>0</wp14:pctWidth>
+                </wp14:sizeRelH>
+                <wp14:sizeRelV relativeFrom="margin">
+                  <wp14:pctHeight>0</wp14:pctHeight>
+                </wp14:sizeRelV>
+              </wp:anchor>
+            </w:drawing>
+          </mc:Choice>
+          <mc:Fallback>
+            <w:pict>
+              <v:shape w14:anchorId="0176E0C8" id="_x0000_s1031" type="#_x0000_t202" style="position:absolute;margin-left:426.9pt;margin-top:92.5pt;width:43.8pt;height:22.15pt;z-index:251707392;visibility:visible;mso-wrap-style:square;mso-width-percent:0;mso-height-percent:0;mso-wrap-distance-left:9pt;mso-wrap-distance-top:3.6pt;mso-wrap-distance-right:9pt;mso-wrap-distance-bottom:3.6pt;mso-position-horizontal:absolute;mso-position-horizontal-relative:text;mso-position-vertical:absolute;mso-position-vertical-relative:text;mso-width-percent:0;mso-height-percent:0;mso-width-relative:margin;mso-height-relative:margin;v-text-anchor:top" o:gfxdata="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" filled="f" stroked="f">
+                <v:textbox>
+                  <w:txbxContent>
+                    <w:p>
+                      <w:r>
+                        <w:t>Motor</w:t>
+                      </w:r>
+                    </w:p>
+                  </w:txbxContent>
+                </v:textbox>
+                <w10:wrap type="square"/>
+              </v:shape>
+            </w:pict>
+          </mc:Fallback>
+        </mc:AlternateContent>
+      </w:r>
+      <w:r>
+        <w:rPr>
+          <w:noProof/>
+        </w:rPr>
+        <mc:AlternateContent>
+          <mc:Choice Requires="wps">
+            <w:drawing>
+              <wp:anchor distT="0" distB="0" distL="114300" distR="114300" simplePos="0" relativeHeight="251703296" behindDoc="0" locked="0" layoutInCell="1" allowOverlap="1" wp14:anchorId="15491062" wp14:editId="0B7D1514">
+                <wp:simplePos x="0" y="0"/>
+                <wp:positionH relativeFrom="column">
+                  <wp:posOffset>742950</wp:posOffset>
+                </wp:positionH>
+                <wp:positionV relativeFrom="paragraph">
+                  <wp:posOffset>1670050</wp:posOffset>
+                </wp:positionV>
+                <wp:extent cx="1359730" cy="861647"/>
+                <wp:effectExtent l="0" t="0" r="12065" b="15240"/>
+                <wp:wrapNone/>
+                <wp:docPr id="39" name="Rectangle: Rounded Corners 39"/>
+                <wp:cNvGraphicFramePr/>
+                <a:graphic xmlns:a="http://schemas.openxmlformats.org/drawingml/2006/main">
+                  <a:graphicData uri="http://schemas.microsoft.com/office/word/2010/wordprocessingShape">
+                    <wps:wsp>
+                      <wps:cNvSpPr/>
+                      <wps:spPr>
+                        <a:xfrm>
+                          <a:off x="0" y="0"/>
+                          <a:ext cx="1359730" cy="861647"/>
+                        </a:xfrm>
+                        <a:prstGeom prst="roundRect">
+                          <a:avLst/>
+                        </a:prstGeom>
+                        <a:noFill/>
+                        <a:ln>
+                          <a:solidFill>
+                            <a:srgbClr val="92D050"/>
+                          </a:solidFill>
+                        </a:ln>
+                      </wps:spPr>
+                      <wps:style>
+                        <a:lnRef idx="2">
+                          <a:schemeClr val="accent1">
+                            <a:shade val="50000"/>
+                          </a:schemeClr>
+                        </a:lnRef>
+                        <a:fillRef idx="1">
+                          <a:schemeClr val="accent1"/>
+                        </a:fillRef>
+                        <a:effectRef idx="0">
+                          <a:schemeClr val="accent1"/>
+                        </a:effectRef>
+                        <a:fontRef idx="minor">
+                          <a:schemeClr val="lt1"/>
+                        </a:fontRef>
+                      </wps:style>
+                      <wps:bodyPr rot="0" spcFirstLastPara="0" vertOverflow="overflow" horzOverflow="overflow" vert="horz" wrap="square" lIns="91440" tIns="45720" rIns="91440" bIns="45720" numCol="1" spcCol="0" rtlCol="0" fromWordArt="0" anchor="ctr" anchorCtr="0" forceAA="0" compatLnSpc="1">
+                        <a:prstTxWarp prst="textNoShape">
+                          <a:avLst/>
+                        </a:prstTxWarp>
+                        <a:noAutofit/>
+                      </wps:bodyPr>
+                    </wps:wsp>
+                  </a:graphicData>
+                </a:graphic>
+                <wp14:sizeRelH relativeFrom="margin">
+                  <wp14:pctWidth>0</wp14:pctWidth>
+                </wp14:sizeRelH>
+              </wp:anchor>
+            </w:drawing>
+          </mc:Choice>
+          <mc:Fallback>
+            <w:pict>
+              <v:roundrect w14:anchorId="216A9366" id="Rectangle: Rounded Corners 39" o:spid="_x0000_s1026" style="position:absolute;margin-left:58.5pt;margin-top:131.5pt;width:107.05pt;height:67.85pt;z-index:251703296;visibility:visible;mso-wrap-style:square;mso-width-percent:0;mso-wrap-distance-left:9pt;mso-wrap-distance-top:0;mso-wrap-distance-right:9pt;mso-wrap-distance-bottom:0;mso-position-horizontal:absolute;mso-position-horizontal-relative:text;mso-position-vertical:absolute;mso-position-vertical-relative:text;mso-width-percent:0;mso-width-relative:margin;v-text-anchor:middle" arcsize="10923f" o:gfxdata="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" filled="f" strokecolor="#92d050" strokeweight="1pt">
+                <v:stroke joinstyle="miter"/>
+              </v:roundrect>
+            </w:pict>
+          </mc:Fallback>
+        </mc:AlternateContent>
+      </w:r>
+      <w:r>
+        <w:rPr>
+          <w:noProof/>
+        </w:rPr>
+        <mc:AlternateContent>
+          <mc:Choice Requires="wps">
+            <w:drawing>
+              <wp:anchor distT="45720" distB="45720" distL="114300" distR="114300" simplePos="0" relativeHeight="251653114" behindDoc="0" locked="0" layoutInCell="1" allowOverlap="1" wp14:anchorId="793CE647" wp14:editId="589E4EB8">
                 <wp:simplePos x="0" y="0"/>
                 <wp:positionH relativeFrom="column">
                   <wp:posOffset>5758962</wp:posOffset>
@@ -1065,7 +1293,7 @@
           </mc:Choice>
           <mc:Fallback>
             <w:pict>
-              <v:shape w14:anchorId="793CE647" id="_x0000_s1030" type="#_x0000_t202" style="position:absolute;margin-left:453.45pt;margin-top:143.1pt;width:44.75pt;height:25.35pt;z-index:251653114;visibility:visible;mso-wrap-style:square;mso-width-percent:0;mso-height-percent:0;mso-wrap-distance-left:9pt;mso-wrap-distance-top:3.6pt;mso-wrap-distance-right:9pt;mso-wrap-distance-bottom:3.6pt;mso-position-horizontal:absolute;mso-position-horizontal-relative:text;mso-position-vertical:absolute;mso-position-vertical-relative:text;mso-width-percent:0;mso-height-percent:0;mso-width-relative:margin;mso-height-relative:margin;v-text-anchor:top" o:gfxdata="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" stroked="f">
+              <v:shape w14:anchorId="793CE647" id="_x0000_s1032" type="#_x0000_t202" style="position:absolute;margin-left:453.45pt;margin-top:143.1pt;width:44.75pt;height:25.35pt;z-index:251653114;visibility:visible;mso-wrap-style:square;mso-width-percent:0;mso-height-percent:0;mso-wrap-distance-left:9pt;mso-wrap-distance-top:3.6pt;mso-wrap-distance-right:9pt;mso-wrap-distance-bottom:3.6pt;mso-position-horizontal:absolute;mso-position-horizontal-relative:text;mso-position-vertical:absolute;mso-position-vertical-relative:text;mso-width-percent:0;mso-height-percent:0;mso-width-relative:margin;mso-height-relative:margin;v-text-anchor:top" o:gfxdata="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" stroked="f">
                 <v:textbox>
                   <w:txbxContent>
                     <w:p>
@@ -1115,7 +1343,7 @@
         <mc:AlternateContent>
           <mc:Choice Requires="wps">
             <w:drawing>
-              <wp:anchor distT="45720" distB="45720" distL="114300" distR="114300" simplePos="0" relativeHeight="251654139" behindDoc="0" locked="0" layoutInCell="1" allowOverlap="1" wp14:anchorId="1DA36469" wp14:editId="13CB6D12">
+              <wp:anchor distT="45720" distB="45720" distL="114300" distR="114300" simplePos="0" relativeHeight="251654139" behindDoc="0" locked="0" layoutInCell="1" allowOverlap="1" wp14:anchorId="1DA36469" wp14:editId="4C3EDA5C">
                 <wp:simplePos x="0" y="0"/>
                 <wp:positionH relativeFrom="column">
                   <wp:posOffset>5062269</wp:posOffset>
@@ -1207,7 +1435,7 @@
           </mc:Choice>
           <mc:Fallback>
             <w:pict>
-              <v:shape w14:anchorId="1DA36469" id="_x0000_s1031" type="#_x0000_t202" style="position:absolute;margin-left:398.6pt;margin-top:143.1pt;width:44.75pt;height:25.35pt;z-index:251654139;visibility:visible;mso-wrap-style:square;mso-width-percent:0;mso-height-percent:0;mso-wrap-distance-left:9pt;mso-wrap-distance-top:3.6pt;mso-wrap-distance-right:9pt;mso-wrap-distance-bottom:3.6pt;mso-position-horizontal:absolute;mso-position-horizontal-relative:text;mso-position-vertical:absolute;mso-position-vertical-relative:text;mso-width-percent:0;mso-height-percent:0;mso-width-relative:margin;mso-height-relative:margin;v-text-anchor:top" o:gfxdata="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" stroked="f">
+              <v:shape w14:anchorId="1DA36469" id="_x0000_s1033" type="#_x0000_t202" style="position:absolute;margin-left:398.6pt;margin-top:143.1pt;width:44.75pt;height:25.35pt;z-index:251654139;visibility:visible;mso-wrap-style:square;mso-width-percent:0;mso-height-percent:0;mso-wrap-distance-left:9pt;mso-wrap-distance-top:3.6pt;mso-wrap-distance-right:9pt;mso-wrap-distance-bottom:3.6pt;mso-position-horizontal:absolute;mso-position-horizontal-relative:text;mso-position-vertical:absolute;mso-position-vertical-relative:text;mso-width-percent:0;mso-height-percent:0;mso-width-relative:margin;mso-height-relative:margin;v-text-anchor:top" o:gfxdata="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" stroked="f">
                 <v:textbox>
                   <w:txbxContent>
                     <w:p>
@@ -1257,7 +1485,7 @@
         <mc:AlternateContent>
           <mc:Choice Requires="wps">
             <w:drawing>
-              <wp:anchor distT="45720" distB="45720" distL="114300" distR="114300" simplePos="0" relativeHeight="251655164" behindDoc="0" locked="0" layoutInCell="1" allowOverlap="1" wp14:anchorId="625D6C39" wp14:editId="0FBCE047">
+              <wp:anchor distT="45720" distB="45720" distL="114300" distR="114300" simplePos="0" relativeHeight="251655164" behindDoc="0" locked="0" layoutInCell="1" allowOverlap="1" wp14:anchorId="625D6C39" wp14:editId="224BDC62">
                 <wp:simplePos x="0" y="0"/>
                 <wp:positionH relativeFrom="column">
                   <wp:posOffset>3474426</wp:posOffset>
@@ -1349,7 +1577,7 @@
           </mc:Choice>
           <mc:Fallback>
             <w:pict>
-              <v:shape w14:anchorId="625D6C39" id="_x0000_s1032" type="#_x0000_t202" style="position:absolute;margin-left:273.6pt;margin-top:143.1pt;width:44.75pt;height:25.35pt;z-index:251655164;visibility:visible;mso-wrap-style:square;mso-width-percent:0;mso-height-percent:0;mso-wrap-distance-left:9pt;mso-wrap-distance-top:3.6pt;mso-wrap-distance-right:9pt;mso-wrap-distance-bottom:3.6pt;mso-position-horizontal:absolute;mso-position-horizontal-relative:text;mso-position-vertical:absolute;mso-position-vertical-relative:text;mso-width-percent:0;mso-height-percent:0;mso-width-relative:margin;mso-height-relative:margin;v-text-anchor:top" o:gfxdata="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" stroked="f">
+              <v:shape w14:anchorId="625D6C39" id="_x0000_s1034" type="#_x0000_t202" style="position:absolute;margin-left:273.6pt;margin-top:143.1pt;width:44.75pt;height:25.35pt;z-index:251655164;visibility:visible;mso-wrap-style:square;mso-width-percent:0;mso-height-percent:0;mso-wrap-distance-left:9pt;mso-wrap-distance-top:3.6pt;mso-wrap-distance-right:9pt;mso-wrap-distance-bottom:3.6pt;mso-position-horizontal:absolute;mso-position-horizontal-relative:text;mso-position-vertical:absolute;mso-position-vertical-relative:text;mso-width-percent:0;mso-height-percent:0;mso-width-relative:margin;mso-height-relative:margin;v-text-anchor:top" o:gfxdata="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" stroked="f">
                 <v:textbox>
                   <w:txbxContent>
                     <w:p>
@@ -1399,7 +1627,7 @@
         <mc:AlternateContent>
           <mc:Choice Requires="wps">
             <w:drawing>
-              <wp:anchor distT="45720" distB="45720" distL="114300" distR="114300" simplePos="0" relativeHeight="251656189" behindDoc="0" locked="0" layoutInCell="1" allowOverlap="1" wp14:anchorId="35A9984D" wp14:editId="37364C6D">
+              <wp:anchor distT="45720" distB="45720" distL="114300" distR="114300" simplePos="0" relativeHeight="251656189" behindDoc="0" locked="0" layoutInCell="1" allowOverlap="1" wp14:anchorId="35A9984D" wp14:editId="535250BA">
                 <wp:simplePos x="0" y="0"/>
                 <wp:positionH relativeFrom="column">
                   <wp:posOffset>1997759</wp:posOffset>
@@ -1491,7 +1719,7 @@
           </mc:Choice>
           <mc:Fallback>
             <w:pict>
-              <v:shape w14:anchorId="35A9984D" id="_x0000_s1033" type="#_x0000_t202" style="position:absolute;margin-left:157.3pt;margin-top:143.15pt;width:44.75pt;height:25.35pt;z-index:251656189;visibility:visible;mso-wrap-style:square;mso-width-percent:0;mso-height-percent:0;mso-wrap-distance-left:9pt;mso-wrap-distance-top:3.6pt;mso-wrap-distance-right:9pt;mso-wrap-distance-bottom:3.6pt;mso-position-horizontal:absolute;mso-position-horizontal-relative:text;mso-position-vertical:absolute;mso-position-vertical-relative:text;mso-width-percent:0;mso-height-percent:0;mso-width-relative:margin;mso-height-relative:margin;v-text-anchor:top" o:gfxdata="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" stroked="f">
+              <v:shape w14:anchorId="35A9984D" id="_x0000_s1035" type="#_x0000_t202" style="position:absolute;margin-left:157.3pt;margin-top:143.15pt;width:44.75pt;height:25.35pt;z-index:251656189;visibility:visible;mso-wrap-style:square;mso-width-percent:0;mso-height-percent:0;mso-wrap-distance-left:9pt;mso-wrap-distance-top:3.6pt;mso-wrap-distance-right:9pt;mso-wrap-distance-bottom:3.6pt;mso-position-horizontal:absolute;mso-position-horizontal-relative:text;mso-position-vertical:absolute;mso-position-vertical-relative:text;mso-width-percent:0;mso-height-percent:0;mso-width-relative:margin;mso-height-relative:margin;v-text-anchor:top" o:gfxdata="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" stroked="f">
                 <v:textbox>
                   <w:txbxContent>
                     <w:p>
@@ -1541,7 +1769,7 @@
         <mc:AlternateContent>
           <mc:Choice Requires="wps">
             <w:drawing>
-              <wp:anchor distT="45720" distB="45720" distL="114300" distR="114300" simplePos="0" relativeHeight="251657214" behindDoc="0" locked="0" layoutInCell="1" allowOverlap="1" wp14:anchorId="16362D41" wp14:editId="76CFEC88">
+              <wp:anchor distT="45720" distB="45720" distL="114300" distR="114300" simplePos="0" relativeHeight="251657214" behindDoc="0" locked="0" layoutInCell="1" allowOverlap="1" wp14:anchorId="16362D41" wp14:editId="17EFC118">
                 <wp:simplePos x="0" y="0"/>
                 <wp:positionH relativeFrom="column">
                   <wp:posOffset>1247921</wp:posOffset>
@@ -1633,7 +1861,7 @@
           </mc:Choice>
           <mc:Fallback>
             <w:pict>
-              <v:shape w14:anchorId="16362D41" id="_x0000_s1034" type="#_x0000_t202" style="position:absolute;margin-left:98.25pt;margin-top:143.1pt;width:44.75pt;height:25.35pt;z-index:251657214;visibility:visible;mso-wrap-style:square;mso-width-percent:0;mso-height-percent:0;mso-wrap-distance-left:9pt;mso-wrap-distance-top:3.6pt;mso-wrap-distance-right:9pt;mso-wrap-distance-bottom:3.6pt;mso-position-horizontal:absolute;mso-position-horizontal-relative:text;mso-position-vertical:absolute;mso-position-vertical-relative:text;mso-width-percent:0;mso-height-percent:0;mso-width-relative:margin;mso-height-relative:margin;v-text-anchor:top" o:gfxdata="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" stroked="f">
+              <v:shape w14:anchorId="16362D41" id="_x0000_s1036" type="#_x0000_t202" style="position:absolute;margin-left:98.25pt;margin-top:143.1pt;width:44.75pt;height:25.35pt;z-index:251657214;visibility:visible;mso-wrap-style:square;mso-width-percent:0;mso-height-percent:0;mso-wrap-distance-left:9pt;mso-wrap-distance-top:3.6pt;mso-wrap-distance-right:9pt;mso-wrap-distance-bottom:3.6pt;mso-position-horizontal:absolute;mso-position-horizontal-relative:text;mso-position-vertical:absolute;mso-position-vertical-relative:text;mso-width-percent:0;mso-height-percent:0;mso-width-relative:margin;mso-height-relative:margin;v-text-anchor:top" o:gfxdata="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" stroked="f">
                 <v:textbox>
                   <w:txbxContent>
                     <w:p>
@@ -1683,7 +1911,7 @@
         <mc:AlternateContent>
           <mc:Choice Requires="wps">
             <w:drawing>
-              <wp:anchor distT="45720" distB="45720" distL="114300" distR="114300" simplePos="0" relativeHeight="251658239" behindDoc="0" locked="0" layoutInCell="1" allowOverlap="1" wp14:anchorId="69C8DE93" wp14:editId="03527B1D">
+              <wp:anchor distT="45720" distB="45720" distL="114300" distR="114300" simplePos="0" relativeHeight="251658239" behindDoc="0" locked="0" layoutInCell="1" allowOverlap="1" wp14:anchorId="69C8DE93" wp14:editId="768D12ED">
                 <wp:simplePos x="0" y="0"/>
                 <wp:positionH relativeFrom="column">
                   <wp:posOffset>415925</wp:posOffset>
@@ -1775,7 +2003,7 @@
           </mc:Choice>
           <mc:Fallback>
             <w:pict>
-              <v:shape w14:anchorId="69C8DE93" id="_x0000_s1035" type="#_x0000_t202" style="position:absolute;margin-left:32.75pt;margin-top:2in;width:44.75pt;height:25.35pt;z-index:251658239;visibility:visible;mso-wrap-style:square;mso-width-percent:0;mso-height-percent:0;mso-wrap-distance-left:9pt;mso-wrap-distance-top:3.6pt;mso-wrap-distance-right:9pt;mso-wrap-distance-bottom:3.6pt;mso-position-horizontal:absolute;mso-position-horizontal-relative:text;mso-position-vertical:absolute;mso-position-vertical-relative:text;mso-width-percent:0;mso-height-percent:0;mso-width-relative:margin;mso-height-relative:margin;v-text-anchor:top" o:gfxdata="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" stroked="f">
+              <v:shape w14:anchorId="69C8DE93" id="_x0000_s1037" type="#_x0000_t202" style="position:absolute;margin-left:32.75pt;margin-top:2in;width:44.75pt;height:25.35pt;z-index:251658239;visibility:visible;mso-wrap-style:square;mso-width-percent:0;mso-height-percent:0;mso-wrap-distance-left:9pt;mso-wrap-distance-top:3.6pt;mso-wrap-distance-right:9pt;mso-wrap-distance-bottom:3.6pt;mso-position-horizontal:absolute;mso-position-horizontal-relative:text;mso-position-vertical:absolute;mso-position-vertical-relative:text;mso-width-percent:0;mso-height-percent:0;mso-width-relative:margin;mso-height-relative:margin;v-text-anchor:top" o:gfxdata="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" stroked="f">
                 <v:textbox>
                   <w:txbxContent>
                     <w:p>
@@ -1825,206 +2053,7 @@
         <mc:AlternateContent>
           <mc:Choice Requires="wps">
             <w:drawing>
-              <wp:anchor distT="0" distB="0" distL="114300" distR="114300" simplePos="0" relativeHeight="251698176" behindDoc="0" locked="0" layoutInCell="1" allowOverlap="1" wp14:anchorId="2445285B" wp14:editId="27C3E6B4">
-                <wp:simplePos x="0" y="0"/>
-                <wp:positionH relativeFrom="column">
-                  <wp:posOffset>6253333</wp:posOffset>
-                </wp:positionH>
-                <wp:positionV relativeFrom="paragraph">
-                  <wp:posOffset>1769110</wp:posOffset>
-                </wp:positionV>
-                <wp:extent cx="0" cy="304800"/>
-                <wp:effectExtent l="76200" t="0" r="57150" b="57150"/>
-                <wp:wrapNone/>
-                <wp:docPr id="29" name="Straight Arrow Connector 29"/>
-                <wp:cNvGraphicFramePr/>
-                <a:graphic xmlns:a="http://schemas.openxmlformats.org/drawingml/2006/main">
-                  <a:graphicData uri="http://schemas.microsoft.com/office/word/2010/wordprocessingShape">
-                    <wps:wsp>
-                      <wps:cNvCnPr/>
-                      <wps:spPr>
-                        <a:xfrm>
-                          <a:off x="0" y="0"/>
-                          <a:ext cx="0" cy="304800"/>
-                        </a:xfrm>
-                        <a:prstGeom prst="straightConnector1">
-                          <a:avLst/>
-                        </a:prstGeom>
-                        <a:ln>
-                          <a:tailEnd type="triangle"/>
-                        </a:ln>
-                      </wps:spPr>
-                      <wps:style>
-                        <a:lnRef idx="1">
-                          <a:schemeClr val="dk1"/>
-                        </a:lnRef>
-                        <a:fillRef idx="0">
-                          <a:schemeClr val="dk1"/>
-                        </a:fillRef>
-                        <a:effectRef idx="0">
-                          <a:schemeClr val="dk1"/>
-                        </a:effectRef>
-                        <a:fontRef idx="minor">
-                          <a:schemeClr val="tx1"/>
-                        </a:fontRef>
-                      </wps:style>
-                      <wps:bodyPr/>
-                    </wps:wsp>
-                  </a:graphicData>
-                </a:graphic>
-              </wp:anchor>
-            </w:drawing>
-          </mc:Choice>
-          <mc:Fallback>
-            <w:pict>
-              <v:shapetype w14:anchorId="40CB102C" id="_x0000_t32" coordsize="21600,21600" o:spt="32" o:oned="t" path="m,l21600,21600e" filled="f">
-                <v:path arrowok="t" fillok="f" o:connecttype="none"/>
-                <o:lock v:ext="edit" shapetype="t"/>
-              </v:shapetype>
-              <v:shape id="Straight Arrow Connector 29" o:spid="_x0000_s1026" type="#_x0000_t32" style="position:absolute;margin-left:492.4pt;margin-top:139.3pt;width:0;height:24pt;z-index:251698176;visibility:visible;mso-wrap-style:square;mso-wrap-distance-left:9pt;mso-wrap-distance-top:0;mso-wrap-distance-right:9pt;mso-wrap-distance-bottom:0;mso-position-horizontal:absolute;mso-position-horizontal-relative:text;mso-position-vertical:absolute;mso-position-vertical-relative:text" o:gfxdata="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" strokecolor="black [3200]" strokeweight=".5pt">
-                <v:stroke endarrow="block" joinstyle="miter"/>
-              </v:shape>
-            </w:pict>
-          </mc:Fallback>
-        </mc:AlternateContent>
-      </w:r>
-      <w:r>
-        <w:rPr>
-          <w:noProof/>
-        </w:rPr>
-        <mc:AlternateContent>
-          <mc:Choice Requires="wps">
-            <w:drawing>
-              <wp:anchor distT="0" distB="0" distL="114300" distR="114300" simplePos="0" relativeHeight="251697152" behindDoc="0" locked="0" layoutInCell="1" allowOverlap="1" wp14:anchorId="70D98465" wp14:editId="37DCF3B6">
-                <wp:simplePos x="0" y="0"/>
-                <wp:positionH relativeFrom="column">
-                  <wp:posOffset>7985907</wp:posOffset>
-                </wp:positionH>
-                <wp:positionV relativeFrom="paragraph">
-                  <wp:posOffset>2150745</wp:posOffset>
-                </wp:positionV>
-                <wp:extent cx="0" cy="832338"/>
-                <wp:effectExtent l="0" t="0" r="38100" b="25400"/>
-                <wp:wrapNone/>
-                <wp:docPr id="28" name="Straight Connector 28"/>
-                <wp:cNvGraphicFramePr/>
-                <a:graphic xmlns:a="http://schemas.openxmlformats.org/drawingml/2006/main">
-                  <a:graphicData uri="http://schemas.microsoft.com/office/word/2010/wordprocessingShape">
-                    <wps:wsp>
-                      <wps:cNvCnPr/>
-                      <wps:spPr>
-                        <a:xfrm flipV="1">
-                          <a:off x="0" y="0"/>
-                          <a:ext cx="0" cy="832338"/>
-                        </a:xfrm>
-                        <a:prstGeom prst="line">
-                          <a:avLst/>
-                        </a:prstGeom>
-                      </wps:spPr>
-                      <wps:style>
-                        <a:lnRef idx="1">
-                          <a:schemeClr val="dk1"/>
-                        </a:lnRef>
-                        <a:fillRef idx="0">
-                          <a:schemeClr val="dk1"/>
-                        </a:fillRef>
-                        <a:effectRef idx="0">
-                          <a:schemeClr val="dk1"/>
-                        </a:effectRef>
-                        <a:fontRef idx="minor">
-                          <a:schemeClr val="tx1"/>
-                        </a:fontRef>
-                      </wps:style>
-                      <wps:bodyPr/>
-                    </wps:wsp>
-                  </a:graphicData>
-                </a:graphic>
-              </wp:anchor>
-            </w:drawing>
-          </mc:Choice>
-          <mc:Fallback>
-            <w:pict>
-              <v:line w14:anchorId="1F3D246A" id="Straight Connector 28" o:spid="_x0000_s1026" style="position:absolute;flip:y;z-index:251697152;visibility:visible;mso-wrap-style:square;mso-wrap-distance-left:9pt;mso-wrap-distance-top:0;mso-wrap-distance-right:9pt;mso-wrap-distance-bottom:0;mso-position-horizontal:absolute;mso-position-horizontal-relative:text;mso-position-vertical:absolute;mso-position-vertical-relative:text" from="628.8pt,169.35pt" to="628.8pt,234.9pt" o:gfxdata="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" strokecolor="black [3200]" strokeweight=".5pt">
-                <v:stroke joinstyle="miter"/>
-              </v:line>
-            </w:pict>
-          </mc:Fallback>
-        </mc:AlternateContent>
-      </w:r>
-      <w:r>
-        <w:rPr>
-          <w:noProof/>
-        </w:rPr>
-        <mc:AlternateContent>
-          <mc:Choice Requires="wps">
-            <w:drawing>
-              <wp:anchor distT="0" distB="0" distL="114300" distR="114300" simplePos="0" relativeHeight="251696128" behindDoc="0" locked="0" layoutInCell="1" allowOverlap="1" wp14:anchorId="02DD7B97" wp14:editId="4A44E4F3">
-                <wp:simplePos x="0" y="0"/>
-                <wp:positionH relativeFrom="column">
-                  <wp:posOffset>6113145</wp:posOffset>
-                </wp:positionH>
-                <wp:positionV relativeFrom="paragraph">
-                  <wp:posOffset>2983230</wp:posOffset>
-                </wp:positionV>
-                <wp:extent cx="1869830" cy="0"/>
-                <wp:effectExtent l="38100" t="76200" r="0" b="95250"/>
-                <wp:wrapNone/>
-                <wp:docPr id="27" name="Straight Arrow Connector 27"/>
-                <wp:cNvGraphicFramePr/>
-                <a:graphic xmlns:a="http://schemas.openxmlformats.org/drawingml/2006/main">
-                  <a:graphicData uri="http://schemas.microsoft.com/office/word/2010/wordprocessingShape">
-                    <wps:wsp>
-                      <wps:cNvCnPr/>
-                      <wps:spPr>
-                        <a:xfrm flipH="1">
-                          <a:off x="0" y="0"/>
-                          <a:ext cx="1869830" cy="0"/>
-                        </a:xfrm>
-                        <a:prstGeom prst="straightConnector1">
-                          <a:avLst/>
-                        </a:prstGeom>
-                        <a:ln>
-                          <a:tailEnd type="triangle"/>
-                        </a:ln>
-                      </wps:spPr>
-                      <wps:style>
-                        <a:lnRef idx="1">
-                          <a:schemeClr val="dk1"/>
-                        </a:lnRef>
-                        <a:fillRef idx="0">
-                          <a:schemeClr val="dk1"/>
-                        </a:fillRef>
-                        <a:effectRef idx="0">
-                          <a:schemeClr val="dk1"/>
-                        </a:effectRef>
-                        <a:fontRef idx="minor">
-                          <a:schemeClr val="tx1"/>
-                        </a:fontRef>
-                      </wps:style>
-                      <wps:bodyPr/>
-                    </wps:wsp>
-                  </a:graphicData>
-                </a:graphic>
-              </wp:anchor>
-            </w:drawing>
-          </mc:Choice>
-          <mc:Fallback>
-            <w:pict>
-              <v:shape w14:anchorId="7DE9AAB6" id="Straight Arrow Connector 27" o:spid="_x0000_s1026" type="#_x0000_t32" style="position:absolute;margin-left:481.35pt;margin-top:234.9pt;width:147.25pt;height:0;flip:x;z-index:251696128;visibility:visible;mso-wrap-style:square;mso-wrap-distance-left:9pt;mso-wrap-distance-top:0;mso-wrap-distance-right:9pt;mso-wrap-distance-bottom:0;mso-position-horizontal:absolute;mso-position-horizontal-relative:text;mso-position-vertical:absolute;mso-position-vertical-relative:text" o:gfxdata="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" strokecolor="black [3200]" strokeweight=".5pt">
-                <v:stroke endarrow="block" joinstyle="miter"/>
-              </v:shape>
-            </w:pict>
-          </mc:Fallback>
-        </mc:AlternateContent>
-      </w:r>
-      <w:r>
-        <w:rPr>
-          <w:noProof/>
-        </w:rPr>
-        <mc:AlternateContent>
-          <mc:Choice Requires="wps">
-            <w:drawing>
-              <wp:anchor distT="45720" distB="45720" distL="114300" distR="114300" simplePos="0" relativeHeight="251668480" behindDoc="0" locked="0" layoutInCell="1" allowOverlap="1" wp14:anchorId="7E454933" wp14:editId="50100E86">
+              <wp:anchor distT="45720" distB="45720" distL="114300" distR="114300" simplePos="0" relativeHeight="251668480" behindDoc="0" locked="0" layoutInCell="1" allowOverlap="1" wp14:anchorId="7E454933" wp14:editId="29D56B38">
                 <wp:simplePos x="0" y="0"/>
                 <wp:positionH relativeFrom="column">
                   <wp:posOffset>5730875</wp:posOffset>
@@ -2124,7 +2153,7 @@
           </mc:Choice>
           <mc:Fallback>
             <w:pict>
-              <v:shape w14:anchorId="7E454933" id="_x0000_s1036" type="#_x0000_t202" style="position:absolute;margin-left:451.25pt;margin-top:224pt;width:29.3pt;height:22pt;z-index:251668480;visibility:visible;mso-wrap-style:square;mso-width-percent:0;mso-height-percent:0;mso-wrap-distance-left:9pt;mso-wrap-distance-top:3.6pt;mso-wrap-distance-right:9pt;mso-wrap-distance-bottom:3.6pt;mso-position-horizontal:absolute;mso-position-horizontal-relative:text;mso-position-vertical:absolute;mso-position-vertical-relative:text;mso-width-percent:0;mso-height-percent:0;mso-width-relative:margin;mso-height-relative:margin;v-text-anchor:top" o:gfxdata="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">
+              <v:shape w14:anchorId="7E454933" id="_x0000_s1038" type="#_x0000_t202" style="position:absolute;margin-left:451.25pt;margin-top:224pt;width:29.3pt;height:22pt;z-index:251668480;visibility:visible;mso-wrap-style:square;mso-width-percent:0;mso-height-percent:0;mso-wrap-distance-left:9pt;mso-wrap-distance-top:3.6pt;mso-wrap-distance-right:9pt;mso-wrap-distance-bottom:3.6pt;mso-position-horizontal:absolute;mso-position-horizontal-relative:text;mso-position-vertical:absolute;mso-position-vertical-relative:text;mso-width-percent:0;mso-height-percent:0;mso-width-relative:margin;mso-height-relative:margin;v-text-anchor:top" o:gfxdata="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">
                 <v:textbox>
                   <w:txbxContent>
                     <w:p>
@@ -2180,7 +2209,7 @@
         <mc:AlternateContent>
           <mc:Choice Requires="wps">
             <w:drawing>
-              <wp:anchor distT="0" distB="0" distL="114300" distR="114300" simplePos="0" relativeHeight="251695104" behindDoc="0" locked="0" layoutInCell="1" allowOverlap="1" wp14:anchorId="170FF8A5" wp14:editId="3C5F9591">
+              <wp:anchor distT="0" distB="0" distL="114300" distR="114300" simplePos="0" relativeHeight="251695104" behindDoc="0" locked="0" layoutInCell="1" allowOverlap="1" wp14:anchorId="170FF8A5" wp14:editId="48498499">
                 <wp:simplePos x="0" y="0"/>
                 <wp:positionH relativeFrom="column">
                   <wp:posOffset>3944620</wp:posOffset>
@@ -2229,7 +2258,7 @@
           </mc:Choice>
           <mc:Fallback>
             <w:pict>
-              <v:line w14:anchorId="6A46D5DA" id="Straight Connector 23" o:spid="_x0000_s1026" style="position:absolute;z-index:251695104;visibility:visible;mso-wrap-style:square;mso-wrap-distance-left:9pt;mso-wrap-distance-top:0;mso-wrap-distance-right:9pt;mso-wrap-distance-bottom:0;mso-position-horizontal:absolute;mso-position-horizontal-relative:text;mso-position-vertical:absolute;mso-position-vertical-relative:text" from="310.6pt,235.1pt" to="451.35pt,235.1pt" o:gfxdata="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" strokecolor="black [3200]" strokeweight=".5pt">
+              <v:line w14:anchorId="7C34420A" id="Straight Connector 23" o:spid="_x0000_s1026" style="position:absolute;z-index:251695104;visibility:visible;mso-wrap-style:square;mso-wrap-distance-left:9pt;mso-wrap-distance-top:0;mso-wrap-distance-right:9pt;mso-wrap-distance-bottom:0;mso-position-horizontal:absolute;mso-position-horizontal-relative:text;mso-position-vertical:absolute;mso-position-vertical-relative:text" from="310.6pt,235.1pt" to="451.35pt,235.1pt" o:gfxdata="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" strokecolor="black [3200]" strokeweight=".5pt">
                 <v:stroke joinstyle="miter"/>
               </v:line>
             </w:pict>
@@ -2243,7 +2272,7 @@
         <mc:AlternateContent>
           <mc:Choice Requires="wps">
             <w:drawing>
-              <wp:anchor distT="0" distB="0" distL="114300" distR="114300" simplePos="0" relativeHeight="251694080" behindDoc="0" locked="0" layoutInCell="1" allowOverlap="1" wp14:anchorId="6016E2D6" wp14:editId="0107024D">
+              <wp:anchor distT="0" distB="0" distL="114300" distR="114300" simplePos="0" relativeHeight="251694080" behindDoc="0" locked="0" layoutInCell="1" allowOverlap="1" wp14:anchorId="6016E2D6" wp14:editId="4770B26E">
                 <wp:simplePos x="0" y="0"/>
                 <wp:positionH relativeFrom="column">
                   <wp:posOffset>3944767</wp:posOffset>
@@ -2295,7 +2324,7 @@
           </mc:Choice>
           <mc:Fallback>
             <w:pict>
-              <v:shape w14:anchorId="02C097F0" id="Straight Arrow Connector 22" o:spid="_x0000_s1026" type="#_x0000_t32" style="position:absolute;margin-left:310.6pt;margin-top:172.6pt;width:0;height:62.3pt;flip:y;z-index:251694080;visibility:visible;mso-wrap-style:square;mso-wrap-distance-left:9pt;mso-wrap-distance-top:0;mso-wrap-distance-right:9pt;mso-wrap-distance-bottom:0;mso-position-horizontal:absolute;mso-position-horizontal-relative:text;mso-position-vertical:absolute;mso-position-vertical-relative:text" o:gfxdata="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" strokecolor="black [3200]" strokeweight=".5pt">
+              <v:shape w14:anchorId="03F5114D" id="Straight Arrow Connector 22" o:spid="_x0000_s1026" type="#_x0000_t32" style="position:absolute;margin-left:310.6pt;margin-top:172.6pt;width:0;height:62.3pt;flip:y;z-index:251694080;visibility:visible;mso-wrap-style:square;mso-wrap-distance-left:9pt;mso-wrap-distance-top:0;mso-wrap-distance-right:9pt;mso-wrap-distance-bottom:0;mso-position-horizontal:absolute;mso-position-horizontal-relative:text;mso-position-vertical:absolute;mso-position-vertical-relative:text" o:gfxdata="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" strokecolor="black [3200]" strokeweight=".5pt">
                 <v:stroke endarrow="block" joinstyle="miter"/>
               </v:shape>
             </w:pict>
@@ -2309,7 +2338,7 @@
         <mc:AlternateContent>
           <mc:Choice Requires="wps">
             <w:drawing>
-              <wp:anchor distT="0" distB="0" distL="114300" distR="114300" simplePos="0" relativeHeight="251693056" behindDoc="0" locked="0" layoutInCell="1" allowOverlap="1" wp14:anchorId="46C5BC8E" wp14:editId="6933A631">
+              <wp:anchor distT="0" distB="0" distL="114300" distR="114300" simplePos="0" relativeHeight="251693056" behindDoc="0" locked="0" layoutInCell="1" allowOverlap="1" wp14:anchorId="46C5BC8E" wp14:editId="4979FF6D">
                 <wp:simplePos x="0" y="0"/>
                 <wp:positionH relativeFrom="margin">
                   <wp:posOffset>467360</wp:posOffset>
@@ -2361,7 +2390,7 @@
           </mc:Choice>
           <mc:Fallback>
             <w:pict>
-              <v:shape w14:anchorId="3297F054" id="Straight Arrow Connector 21" o:spid="_x0000_s1026" type="#_x0000_t32" style="position:absolute;margin-left:36.8pt;margin-top:168.55pt;width:29.35pt;height:0;z-index:251693056;visibility:visible;mso-wrap-style:square;mso-wrap-distance-left:9pt;mso-wrap-distance-top:0;mso-wrap-distance-right:9pt;mso-wrap-distance-bottom:0;mso-position-horizontal:absolute;mso-position-horizontal-relative:margin;mso-position-vertical:absolute;mso-position-vertical-relative:text" o:gfxdata="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" strokecolor="black [3200]" strokeweight=".5pt">
+              <v:shape w14:anchorId="7C041F4A" id="Straight Arrow Connector 21" o:spid="_x0000_s1026" type="#_x0000_t32" style="position:absolute;margin-left:36.8pt;margin-top:168.55pt;width:29.35pt;height:0;z-index:251693056;visibility:visible;mso-wrap-style:square;mso-wrap-distance-left:9pt;mso-wrap-distance-top:0;mso-wrap-distance-right:9pt;mso-wrap-distance-bottom:0;mso-position-horizontal:absolute;mso-position-horizontal-relative:margin;mso-position-vertical:absolute;mso-position-vertical-relative:text" o:gfxdata="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" strokecolor="black [3200]" strokeweight=".5pt">
                 <v:stroke endarrow="block" joinstyle="miter"/>
                 <w10:wrap anchorx="margin"/>
               </v:shape>
@@ -2376,141 +2405,7 @@
         <mc:AlternateContent>
           <mc:Choice Requires="wps">
             <w:drawing>
-              <wp:anchor distT="0" distB="0" distL="114300" distR="114300" simplePos="0" relativeHeight="251691008" behindDoc="0" locked="0" layoutInCell="1" allowOverlap="1" wp14:anchorId="7F27D209" wp14:editId="26AB62B6">
-                <wp:simplePos x="0" y="0"/>
-                <wp:positionH relativeFrom="margin">
-                  <wp:posOffset>7778750</wp:posOffset>
-                </wp:positionH>
-                <wp:positionV relativeFrom="paragraph">
-                  <wp:posOffset>2137410</wp:posOffset>
-                </wp:positionV>
-                <wp:extent cx="372534" cy="0"/>
-                <wp:effectExtent l="0" t="76200" r="27940" b="95250"/>
-                <wp:wrapNone/>
-                <wp:docPr id="20" name="Straight Arrow Connector 20"/>
-                <wp:cNvGraphicFramePr/>
-                <a:graphic xmlns:a="http://schemas.openxmlformats.org/drawingml/2006/main">
-                  <a:graphicData uri="http://schemas.microsoft.com/office/word/2010/wordprocessingShape">
-                    <wps:wsp>
-                      <wps:cNvCnPr/>
-                      <wps:spPr>
-                        <a:xfrm>
-                          <a:off x="0" y="0"/>
-                          <a:ext cx="372534" cy="0"/>
-                        </a:xfrm>
-                        <a:prstGeom prst="straightConnector1">
-                          <a:avLst/>
-                        </a:prstGeom>
-                        <a:ln>
-                          <a:tailEnd type="triangle"/>
-                        </a:ln>
-                      </wps:spPr>
-                      <wps:style>
-                        <a:lnRef idx="1">
-                          <a:schemeClr val="dk1"/>
-                        </a:lnRef>
-                        <a:fillRef idx="0">
-                          <a:schemeClr val="dk1"/>
-                        </a:fillRef>
-                        <a:effectRef idx="0">
-                          <a:schemeClr val="dk1"/>
-                        </a:effectRef>
-                        <a:fontRef idx="minor">
-                          <a:schemeClr val="tx1"/>
-                        </a:fontRef>
-                      </wps:style>
-                      <wps:bodyPr/>
-                    </wps:wsp>
-                  </a:graphicData>
-                </a:graphic>
-              </wp:anchor>
-            </w:drawing>
-          </mc:Choice>
-          <mc:Fallback>
-            <w:pict>
-              <v:shape w14:anchorId="36748EB5" id="Straight Arrow Connector 20" o:spid="_x0000_s1026" type="#_x0000_t32" style="position:absolute;margin-left:612.5pt;margin-top:168.3pt;width:29.35pt;height:0;z-index:251691008;visibility:visible;mso-wrap-style:square;mso-wrap-distance-left:9pt;mso-wrap-distance-top:0;mso-wrap-distance-right:9pt;mso-wrap-distance-bottom:0;mso-position-horizontal:absolute;mso-position-horizontal-relative:margin;mso-position-vertical:absolute;mso-position-vertical-relative:text" o:gfxdata="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" strokecolor="black [3200]" strokeweight=".5pt">
-                <v:stroke endarrow="block" joinstyle="miter"/>
-                <w10:wrap anchorx="margin"/>
-              </v:shape>
-            </w:pict>
-          </mc:Fallback>
-        </mc:AlternateContent>
-      </w:r>
-      <w:r>
-        <w:rPr>
-          <w:noProof/>
-        </w:rPr>
-        <mc:AlternateContent>
-          <mc:Choice Requires="wps">
-            <w:drawing>
-              <wp:anchor distT="0" distB="0" distL="114300" distR="114300" simplePos="0" relativeHeight="251688960" behindDoc="0" locked="0" layoutInCell="1" allowOverlap="1" wp14:anchorId="072295CF" wp14:editId="4ED9ED8E">
-                <wp:simplePos x="0" y="0"/>
-                <wp:positionH relativeFrom="margin">
-                  <wp:posOffset>6308090</wp:posOffset>
-                </wp:positionH>
-                <wp:positionV relativeFrom="paragraph">
-                  <wp:posOffset>2138045</wp:posOffset>
-                </wp:positionV>
-                <wp:extent cx="372534" cy="0"/>
-                <wp:effectExtent l="0" t="76200" r="27940" b="95250"/>
-                <wp:wrapNone/>
-                <wp:docPr id="19" name="Straight Arrow Connector 19"/>
-                <wp:cNvGraphicFramePr/>
-                <a:graphic xmlns:a="http://schemas.openxmlformats.org/drawingml/2006/main">
-                  <a:graphicData uri="http://schemas.microsoft.com/office/word/2010/wordprocessingShape">
-                    <wps:wsp>
-                      <wps:cNvCnPr/>
-                      <wps:spPr>
-                        <a:xfrm>
-                          <a:off x="0" y="0"/>
-                          <a:ext cx="372534" cy="0"/>
-                        </a:xfrm>
-                        <a:prstGeom prst="straightConnector1">
-                          <a:avLst/>
-                        </a:prstGeom>
-                        <a:ln>
-                          <a:tailEnd type="triangle"/>
-                        </a:ln>
-                      </wps:spPr>
-                      <wps:style>
-                        <a:lnRef idx="1">
-                          <a:schemeClr val="dk1"/>
-                        </a:lnRef>
-                        <a:fillRef idx="0">
-                          <a:schemeClr val="dk1"/>
-                        </a:fillRef>
-                        <a:effectRef idx="0">
-                          <a:schemeClr val="dk1"/>
-                        </a:effectRef>
-                        <a:fontRef idx="minor">
-                          <a:schemeClr val="tx1"/>
-                        </a:fontRef>
-                      </wps:style>
-                      <wps:bodyPr/>
-                    </wps:wsp>
-                  </a:graphicData>
-                </a:graphic>
-              </wp:anchor>
-            </w:drawing>
-          </mc:Choice>
-          <mc:Fallback>
-            <w:pict>
-              <v:shape w14:anchorId="0CB6F25C" id="Straight Arrow Connector 19" o:spid="_x0000_s1026" type="#_x0000_t32" style="position:absolute;margin-left:496.7pt;margin-top:168.35pt;width:29.35pt;height:0;z-index:251688960;visibility:visible;mso-wrap-style:square;mso-wrap-distance-left:9pt;mso-wrap-distance-top:0;mso-wrap-distance-right:9pt;mso-wrap-distance-bottom:0;mso-position-horizontal:absolute;mso-position-horizontal-relative:margin;mso-position-vertical:absolute;mso-position-vertical-relative:text" o:gfxdata="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" strokecolor="black [3200]" strokeweight=".5pt">
-                <v:stroke endarrow="block" joinstyle="miter"/>
-                <w10:wrap anchorx="margin"/>
-              </v:shape>
-            </w:pict>
-          </mc:Fallback>
-        </mc:AlternateContent>
-      </w:r>
-      <w:r>
-        <w:rPr>
-          <w:noProof/>
-        </w:rPr>
-        <mc:AlternateContent>
-          <mc:Choice Requires="wps">
-            <w:drawing>
-              <wp:anchor distT="0" distB="0" distL="114300" distR="114300" simplePos="0" relativeHeight="251686912" behindDoc="0" locked="0" layoutInCell="1" allowOverlap="1" wp14:anchorId="527B2104" wp14:editId="3805BABE">
+              <wp:anchor distT="0" distB="0" distL="114300" distR="114300" simplePos="0" relativeHeight="251686912" behindDoc="0" locked="0" layoutInCell="1" allowOverlap="1" wp14:anchorId="527B2104" wp14:editId="23F9042A">
                 <wp:simplePos x="0" y="0"/>
                 <wp:positionH relativeFrom="margin">
                   <wp:posOffset>5839460</wp:posOffset>
@@ -2562,7 +2457,7 @@
           </mc:Choice>
           <mc:Fallback>
             <w:pict>
-              <v:shape w14:anchorId="4213F18F" id="Straight Arrow Connector 18" o:spid="_x0000_s1026" type="#_x0000_t32" style="position:absolute;margin-left:459.8pt;margin-top:168.35pt;width:29.35pt;height:0;z-index:251686912;visibility:visible;mso-wrap-style:square;mso-wrap-distance-left:9pt;mso-wrap-distance-top:0;mso-wrap-distance-right:9pt;mso-wrap-distance-bottom:0;mso-position-horizontal:absolute;mso-position-horizontal-relative:margin;mso-position-vertical:absolute;mso-position-vertical-relative:text" o:gfxdata="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" strokecolor="black [3200]" strokeweight=".5pt">
+              <v:shape w14:anchorId="479F31CA" id="Straight Arrow Connector 18" o:spid="_x0000_s1026" type="#_x0000_t32" style="position:absolute;margin-left:459.8pt;margin-top:168.35pt;width:29.35pt;height:0;z-index:251686912;visibility:visible;mso-wrap-style:square;mso-wrap-distance-left:9pt;mso-wrap-distance-top:0;mso-wrap-distance-right:9pt;mso-wrap-distance-bottom:0;mso-position-horizontal:absolute;mso-position-horizontal-relative:margin;mso-position-vertical:absolute;mso-position-vertical-relative:text" o:gfxdata="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" strokecolor="black [3200]" strokeweight=".5pt">
                 <v:stroke endarrow="block" joinstyle="miter"/>
                 <w10:wrap anchorx="margin"/>
               </v:shape>
@@ -3043,7 +2938,7 @@
           </mc:Choice>
           <mc:Fallback>
             <w:pict>
-              <v:shape w14:anchorId="7549BE44" id="_x0000_s1037" type="#_x0000_t202" style="position:absolute;margin-left:66.5pt;margin-top:150.3pt;width:37.3pt;height:36pt;z-index:251673600;visibility:visible;mso-wrap-style:square;mso-width-percent:0;mso-height-percent:0;mso-wrap-distance-left:9pt;mso-wrap-distance-top:3.6pt;mso-wrap-distance-right:9pt;mso-wrap-distance-bottom:3.6pt;mso-position-horizontal:absolute;mso-position-horizontal-relative:text;mso-position-vertical:absolute;mso-position-vertical-relative:text;mso-width-percent:0;mso-height-percent:0;mso-width-relative:margin;mso-height-relative:margin;v-text-anchor:top" o:gfxdata="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">
+              <v:shape w14:anchorId="7549BE44" id="_x0000_s1039" type="#_x0000_t202" style="position:absolute;margin-left:66.5pt;margin-top:150.3pt;width:37.3pt;height:36pt;z-index:251673600;visibility:visible;mso-wrap-style:square;mso-width-percent:0;mso-height-percent:0;mso-wrap-distance-left:9pt;mso-wrap-distance-top:3.6pt;mso-wrap-distance-right:9pt;mso-wrap-distance-bottom:3.6pt;mso-position-horizontal:absolute;mso-position-horizontal-relative:text;mso-position-vertical:absolute;mso-position-vertical-relative:text;mso-width-percent:0;mso-height-percent:0;mso-width-relative:margin;mso-height-relative:margin;v-text-anchor:top" o:gfxdata="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">
                 <v:textbox>
                   <w:txbxContent>
                     <w:p>
@@ -3133,7 +3028,7 @@
         <mc:AlternateContent>
           <mc:Choice Requires="wps">
             <w:drawing>
-              <wp:anchor distT="45720" distB="45720" distL="114300" distR="114300" simplePos="0" relativeHeight="251675648" behindDoc="0" locked="0" layoutInCell="1" allowOverlap="1" wp14:anchorId="39DDAF23" wp14:editId="32E7EFFD">
+              <wp:anchor distT="45720" distB="45720" distL="114300" distR="114300" simplePos="0" relativeHeight="251675648" behindDoc="0" locked="0" layoutInCell="1" allowOverlap="1" wp14:anchorId="39DDAF23" wp14:editId="731DA850">
                 <wp:simplePos x="0" y="0"/>
                 <wp:positionH relativeFrom="column">
                   <wp:posOffset>1689100</wp:posOffset>
@@ -3227,7 +3122,7 @@
           </mc:Choice>
           <mc:Fallback>
             <w:pict>
-              <v:shape w14:anchorId="39DDAF23" id="_x0000_s1038" type="#_x0000_t202" style="position:absolute;margin-left:133pt;margin-top:157pt;width:28.65pt;height:23.3pt;z-index:251675648;visibility:visible;mso-wrap-style:square;mso-width-percent:0;mso-height-percent:0;mso-wrap-distance-left:9pt;mso-wrap-distance-top:3.6pt;mso-wrap-distance-right:9pt;mso-wrap-distance-bottom:3.6pt;mso-position-horizontal:absolute;mso-position-horizontal-relative:text;mso-position-vertical:absolute;mso-position-vertical-relative:text;mso-width-percent:0;mso-height-percent:0;mso-width-relative:margin;mso-height-relative:margin;v-text-anchor:top" o:gfxdata="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">
+              <v:shape w14:anchorId="39DDAF23" id="_x0000_s1040" type="#_x0000_t202" style="position:absolute;margin-left:133pt;margin-top:157pt;width:28.65pt;height:23.3pt;z-index:251675648;visibility:visible;mso-wrap-style:square;mso-width-percent:0;mso-height-percent:0;mso-wrap-distance-left:9pt;mso-wrap-distance-top:3.6pt;mso-wrap-distance-right:9pt;mso-wrap-distance-bottom:3.6pt;mso-position-horizontal:absolute;mso-position-horizontal-relative:text;mso-position-vertical:absolute;mso-position-vertical-relative:text;mso-width-percent:0;mso-height-percent:0;mso-width-relative:margin;mso-height-relative:margin;v-text-anchor:top" o:gfxdata="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">
                 <v:textbox>
                   <w:txbxContent>
                     <w:p>
@@ -3277,432 +3172,7 @@
         <mc:AlternateContent>
           <mc:Choice Requires="wps">
             <w:drawing>
-              <wp:anchor distT="45720" distB="45720" distL="114300" distR="114300" simplePos="0" relativeHeight="251664384" behindDoc="0" locked="0" layoutInCell="1" allowOverlap="1" wp14:anchorId="1EAAE190" wp14:editId="197B34F5">
-                <wp:simplePos x="0" y="0"/>
-                <wp:positionH relativeFrom="margin">
-                  <wp:posOffset>6680835</wp:posOffset>
-                </wp:positionH>
-                <wp:positionV relativeFrom="paragraph">
-                  <wp:posOffset>1917065</wp:posOffset>
-                </wp:positionV>
-                <wp:extent cx="1100455" cy="448310"/>
-                <wp:effectExtent l="0" t="0" r="23495" b="27940"/>
-                <wp:wrapSquare wrapText="bothSides"/>
-                <wp:docPr id="4" name="Text Box 2"/>
-                <wp:cNvGraphicFramePr>
-                  <a:graphicFrameLocks xmlns:a="http://schemas.openxmlformats.org/drawingml/2006/main"/>
-                </wp:cNvGraphicFramePr>
-                <a:graphic xmlns:a="http://schemas.openxmlformats.org/drawingml/2006/main">
-                  <a:graphicData uri="http://schemas.microsoft.com/office/word/2010/wordprocessingShape">
-                    <wps:wsp>
-                      <wps:cNvSpPr txBox="1">
-                        <a:spLocks noChangeArrowheads="1"/>
-                      </wps:cNvSpPr>
-                      <wps:spPr bwMode="auto">
-                        <a:xfrm>
-                          <a:off x="0" y="0"/>
-                          <a:ext cx="1100455" cy="448310"/>
-                        </a:xfrm>
-                        <a:prstGeom prst="rect">
-                          <a:avLst/>
-                        </a:prstGeom>
-                        <a:solidFill>
-                          <a:srgbClr val="FFFFFF"/>
-                        </a:solidFill>
-                        <a:ln w="9525">
-                          <a:solidFill>
-                            <a:srgbClr val="000000"/>
-                          </a:solidFill>
-                          <a:miter lim="800000"/>
-                          <a:headEnd/>
-                          <a:tailEnd/>
-                        </a:ln>
-                      </wps:spPr>
-                      <wps:txbx>
-                        <w:txbxContent>
-                          <w:p>
-                            <m:oMathPara>
-                              <m:oMath>
-                                <m:f>
-                                  <m:fPr>
-                                    <m:ctrlPr>
-                                      <w:rPr>
-                                        <w:rFonts w:ascii="Cambria Math" w:hAnsi="Cambria Math"/>
-                                        <w:i/>
-                                      </w:rPr>
-                                    </m:ctrlPr>
-                                  </m:fPr>
-                                  <m:num>
-                                    <m:r>
-                                      <w:rPr>
-                                        <w:rFonts w:ascii="Cambria Math" w:hAnsi="Cambria Math"/>
-                                      </w:rPr>
-                                      <m:t>1</m:t>
-                                    </m:r>
-                                  </m:num>
-                                  <m:den>
-                                    <m:r>
-                                      <w:rPr>
-                                        <w:rFonts w:ascii="Cambria Math" w:hAnsi="Cambria Math"/>
-                                      </w:rPr>
-                                      <m:t>(</m:t>
-                                    </m:r>
-                                    <m:sSub>
-                                      <m:sSubPr>
-                                        <m:ctrlPr>
-                                          <w:rPr>
-                                            <w:rFonts w:ascii="Cambria Math" w:hAnsi="Cambria Math"/>
-                                            <w:i/>
-                                          </w:rPr>
-                                        </m:ctrlPr>
-                                      </m:sSubPr>
-                                      <m:e>
-                                        <m:r>
-                                          <w:rPr>
-                                            <w:rFonts w:ascii="Cambria Math" w:hAnsi="Cambria Math"/>
-                                          </w:rPr>
-                                          <m:t>J</m:t>
-                                        </m:r>
-                                      </m:e>
-                                      <m:sub>
-                                        <m:r>
-                                          <w:rPr>
-                                            <w:rFonts w:ascii="Cambria Math" w:hAnsi="Cambria Math"/>
-                                          </w:rPr>
-                                          <m:t>m</m:t>
-                                        </m:r>
-                                      </m:sub>
-                                    </m:sSub>
-                                    <m:r>
-                                      <w:rPr>
-                                        <w:rFonts w:ascii="Cambria Math" w:hAnsi="Cambria Math"/>
-                                      </w:rPr>
-                                      <m:t>+</m:t>
-                                    </m:r>
-                                    <m:sSub>
-                                      <m:sSubPr>
-                                        <m:ctrlPr>
-                                          <w:rPr>
-                                            <w:rFonts w:ascii="Cambria Math" w:hAnsi="Cambria Math"/>
-                                            <w:i/>
-                                          </w:rPr>
-                                        </m:ctrlPr>
-                                      </m:sSubPr>
-                                      <m:e>
-                                        <m:r>
-                                          <w:rPr>
-                                            <w:rFonts w:ascii="Cambria Math" w:hAnsi="Cambria Math"/>
-                                          </w:rPr>
-                                          <m:t>J</m:t>
-                                        </m:r>
-                                      </m:e>
-                                      <m:sub>
-                                        <m:r>
-                                          <w:rPr>
-                                            <w:rFonts w:ascii="Cambria Math" w:hAnsi="Cambria Math"/>
-                                          </w:rPr>
-                                          <m:t>l</m:t>
-                                        </m:r>
-                                      </m:sub>
-                                    </m:sSub>
-                                    <m:r>
-                                      <w:rPr>
-                                        <w:rFonts w:ascii="Cambria Math" w:hAnsi="Cambria Math"/>
-                                      </w:rPr>
-                                      <m:t>)</m:t>
-                                    </m:r>
-                                    <m:sSup>
-                                      <m:sSupPr>
-                                        <m:ctrlPr>
-                                          <w:rPr>
-                                            <w:rFonts w:ascii="Cambria Math" w:hAnsi="Cambria Math"/>
-                                            <w:i/>
-                                          </w:rPr>
-                                        </m:ctrlPr>
-                                      </m:sSupPr>
-                                      <m:e>
-                                        <m:r>
-                                          <w:rPr>
-                                            <w:rFonts w:ascii="Cambria Math" w:hAnsi="Cambria Math"/>
-                                          </w:rPr>
-                                          <m:t>s</m:t>
-                                        </m:r>
-                                      </m:e>
-                                      <m:sup>
-                                        <m:r>
-                                          <w:rPr>
-                                            <w:rFonts w:ascii="Cambria Math" w:hAnsi="Cambria Math"/>
-                                          </w:rPr>
-                                          <m:t>2</m:t>
-                                        </m:r>
-                                      </m:sup>
-                                    </m:sSup>
-                                    <m:r>
-                                      <w:rPr>
-                                        <w:rFonts w:ascii="Cambria Math" w:hAnsi="Cambria Math"/>
-                                      </w:rPr>
-                                      <m:t>+cs</m:t>
-                                    </m:r>
-                                  </m:den>
-                                </m:f>
-                              </m:oMath>
-                            </m:oMathPara>
-                          </w:p>
-                          <w:p>
-                            <w:r>
-                              <w:t>r</w:t>
-                            </w:r>
-                          </w:p>
-                        </w:txbxContent>
-                      </wps:txbx>
-                      <wps:bodyPr rot="0" vert="horz" wrap="square" lIns="91440" tIns="45720" rIns="91440" bIns="45720" anchor="t" anchorCtr="0">
-                        <a:noAutofit/>
-                      </wps:bodyPr>
-                    </wps:wsp>
-                  </a:graphicData>
-                </a:graphic>
-                <wp14:sizeRelH relativeFrom="margin">
-                  <wp14:pctWidth>0</wp14:pctWidth>
-                </wp14:sizeRelH>
-                <wp14:sizeRelV relativeFrom="margin">
-                  <wp14:pctHeight>0</wp14:pctHeight>
-                </wp14:sizeRelV>
-              </wp:anchor>
-            </w:drawing>
-          </mc:Choice>
-          <mc:Fallback>
-            <w:pict>
-              <v:shape w14:anchorId="1EAAE190" id="_x0000_s1039" type="#_x0000_t202" style="position:absolute;margin-left:526.05pt;margin-top:150.95pt;width:86.65pt;height:35.3pt;z-index:251664384;visibility:visible;mso-wrap-style:square;mso-width-percent:0;mso-height-percent:0;mso-wrap-distance-left:9pt;mso-wrap-distance-top:3.6pt;mso-wrap-distance-right:9pt;mso-wrap-distance-bottom:3.6pt;mso-position-horizontal:absolute;mso-position-horizontal-relative:margin;mso-position-vertical:absolute;mso-position-vertical-relative:text;mso-width-percent:0;mso-height-percent:0;mso-width-relative:margin;mso-height-relative:margin;v-text-anchor:top" o:gfxdata="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">
-                <v:textbox>
-                  <w:txbxContent>
-                    <w:p>
-                      <m:oMathPara>
-                        <m:oMath>
-                          <m:f>
-                            <m:fPr>
-                              <m:ctrlPr>
-                                <w:rPr>
-                                  <w:rFonts w:ascii="Cambria Math" w:hAnsi="Cambria Math"/>
-                                  <w:i/>
-                                </w:rPr>
-                              </m:ctrlPr>
-                            </m:fPr>
-                            <m:num>
-                              <m:r>
-                                <w:rPr>
-                                  <w:rFonts w:ascii="Cambria Math" w:hAnsi="Cambria Math"/>
-                                </w:rPr>
-                                <m:t>1</m:t>
-                              </m:r>
-                            </m:num>
-                            <m:den>
-                              <m:r>
-                                <w:rPr>
-                                  <w:rFonts w:ascii="Cambria Math" w:hAnsi="Cambria Math"/>
-                                </w:rPr>
-                                <m:t>(</m:t>
-                              </m:r>
-                              <m:sSub>
-                                <m:sSubPr>
-                                  <m:ctrlPr>
-                                    <w:rPr>
-                                      <w:rFonts w:ascii="Cambria Math" w:hAnsi="Cambria Math"/>
-                                      <w:i/>
-                                    </w:rPr>
-                                  </m:ctrlPr>
-                                </m:sSubPr>
-                                <m:e>
-                                  <m:r>
-                                    <w:rPr>
-                                      <w:rFonts w:ascii="Cambria Math" w:hAnsi="Cambria Math"/>
-                                    </w:rPr>
-                                    <m:t>J</m:t>
-                                  </m:r>
-                                </m:e>
-                                <m:sub>
-                                  <m:r>
-                                    <w:rPr>
-                                      <w:rFonts w:ascii="Cambria Math" w:hAnsi="Cambria Math"/>
-                                    </w:rPr>
-                                    <m:t>m</m:t>
-                                  </m:r>
-                                </m:sub>
-                              </m:sSub>
-                              <m:r>
-                                <w:rPr>
-                                  <w:rFonts w:ascii="Cambria Math" w:hAnsi="Cambria Math"/>
-                                </w:rPr>
-                                <m:t>+</m:t>
-                              </m:r>
-                              <m:sSub>
-                                <m:sSubPr>
-                                  <m:ctrlPr>
-                                    <w:rPr>
-                                      <w:rFonts w:ascii="Cambria Math" w:hAnsi="Cambria Math"/>
-                                      <w:i/>
-                                    </w:rPr>
-                                  </m:ctrlPr>
-                                </m:sSubPr>
-                                <m:e>
-                                  <m:r>
-                                    <w:rPr>
-                                      <w:rFonts w:ascii="Cambria Math" w:hAnsi="Cambria Math"/>
-                                    </w:rPr>
-                                    <m:t>J</m:t>
-                                  </m:r>
-                                </m:e>
-                                <m:sub>
-                                  <m:r>
-                                    <w:rPr>
-                                      <w:rFonts w:ascii="Cambria Math" w:hAnsi="Cambria Math"/>
-                                    </w:rPr>
-                                    <m:t>l</m:t>
-                                  </m:r>
-                                </m:sub>
-                              </m:sSub>
-                              <m:r>
-                                <w:rPr>
-                                  <w:rFonts w:ascii="Cambria Math" w:hAnsi="Cambria Math"/>
-                                </w:rPr>
-                                <m:t>)</m:t>
-                              </m:r>
-                              <m:sSup>
-                                <m:sSupPr>
-                                  <m:ctrlPr>
-                                    <w:rPr>
-                                      <w:rFonts w:ascii="Cambria Math" w:hAnsi="Cambria Math"/>
-                                      <w:i/>
-                                    </w:rPr>
-                                  </m:ctrlPr>
-                                </m:sSupPr>
-                                <m:e>
-                                  <m:r>
-                                    <w:rPr>
-                                      <w:rFonts w:ascii="Cambria Math" w:hAnsi="Cambria Math"/>
-                                    </w:rPr>
-                                    <m:t>s</m:t>
-                                  </m:r>
-                                </m:e>
-                                <m:sup>
-                                  <m:r>
-                                    <w:rPr>
-                                      <w:rFonts w:ascii="Cambria Math" w:hAnsi="Cambria Math"/>
-                                    </w:rPr>
-                                    <m:t>2</m:t>
-                                  </m:r>
-                                </m:sup>
-                              </m:sSup>
-                              <m:r>
-                                <w:rPr>
-                                  <w:rFonts w:ascii="Cambria Math" w:hAnsi="Cambria Math"/>
-                                </w:rPr>
-                                <m:t>+</m:t>
-                              </m:r>
-                              <m:r>
-                                <w:rPr>
-                                  <w:rFonts w:ascii="Cambria Math" w:hAnsi="Cambria Math"/>
-                                </w:rPr>
-                                <m:t>cs</m:t>
-                              </m:r>
-                            </m:den>
-                          </m:f>
-                        </m:oMath>
-                      </m:oMathPara>
-                    </w:p>
-                    <w:p>
-                      <w:r>
-                        <w:t>r</w:t>
-                      </w:r>
-                    </w:p>
-                  </w:txbxContent>
-                </v:textbox>
-                <w10:wrap type="square" anchorx="margin"/>
-              </v:shape>
-            </w:pict>
-          </mc:Fallback>
-        </mc:AlternateContent>
-      </w:r>
-      <w:r>
-        <w:rPr>
-          <w:noProof/>
-        </w:rPr>
-        <mc:AlternateContent>
-          <mc:Choice Requires="wps">
-            <w:drawing>
-              <wp:anchor distT="0" distB="0" distL="114300" distR="114300" simplePos="0" relativeHeight="251671552" behindDoc="0" locked="0" layoutInCell="1" allowOverlap="1" wp14:anchorId="37F43435" wp14:editId="7A535011">
-                <wp:simplePos x="0" y="0"/>
-                <wp:positionH relativeFrom="column">
-                  <wp:posOffset>6211570</wp:posOffset>
-                </wp:positionH>
-                <wp:positionV relativeFrom="paragraph">
-                  <wp:posOffset>2091690</wp:posOffset>
-                </wp:positionV>
-                <wp:extent cx="92710" cy="92710"/>
-                <wp:effectExtent l="0" t="0" r="21590" b="21590"/>
-                <wp:wrapNone/>
-                <wp:docPr id="8" name="Oval 8"/>
-                <wp:cNvGraphicFramePr/>
-                <a:graphic xmlns:a="http://schemas.openxmlformats.org/drawingml/2006/main">
-                  <a:graphicData uri="http://schemas.microsoft.com/office/word/2010/wordprocessingShape">
-                    <wps:wsp>
-                      <wps:cNvSpPr/>
-                      <wps:spPr>
-                        <a:xfrm>
-                          <a:off x="0" y="0"/>
-                          <a:ext cx="92710" cy="92710"/>
-                        </a:xfrm>
-                        <a:prstGeom prst="ellipse">
-                          <a:avLst/>
-                        </a:prstGeom>
-                        <a:ln>
-                          <a:solidFill>
-                            <a:schemeClr val="tx1"/>
-                          </a:solidFill>
-                        </a:ln>
-                      </wps:spPr>
-                      <wps:style>
-                        <a:lnRef idx="2">
-                          <a:schemeClr val="accent6"/>
-                        </a:lnRef>
-                        <a:fillRef idx="1">
-                          <a:schemeClr val="lt1"/>
-                        </a:fillRef>
-                        <a:effectRef idx="0">
-                          <a:schemeClr val="accent6"/>
-                        </a:effectRef>
-                        <a:fontRef idx="minor">
-                          <a:schemeClr val="dk1"/>
-                        </a:fontRef>
-                      </wps:style>
-                      <wps:bodyPr rot="0" spcFirstLastPara="0" vertOverflow="overflow" horzOverflow="overflow" vert="horz" wrap="square" lIns="91440" tIns="45720" rIns="91440" bIns="45720" numCol="1" spcCol="0" rtlCol="0" fromWordArt="0" anchor="ctr" anchorCtr="0" forceAA="0" compatLnSpc="1">
-                        <a:prstTxWarp prst="textNoShape">
-                          <a:avLst/>
-                        </a:prstTxWarp>
-                        <a:noAutofit/>
-                      </wps:bodyPr>
-                    </wps:wsp>
-                  </a:graphicData>
-                </a:graphic>
-              </wp:anchor>
-            </w:drawing>
-          </mc:Choice>
-          <mc:Fallback>
-            <w:pict>
-              <v:oval w14:anchorId="1B7F1BE2" id="Oval 8" o:spid="_x0000_s1026" style="position:absolute;margin-left:489.1pt;margin-top:164.7pt;width:7.3pt;height:7.3pt;z-index:251671552;visibility:visible;mso-wrap-style:square;mso-wrap-distance-left:9pt;mso-wrap-distance-top:0;mso-wrap-distance-right:9pt;mso-wrap-distance-bottom:0;mso-position-horizontal:absolute;mso-position-horizontal-relative:text;mso-position-vertical:absolute;mso-position-vertical-relative:text;v-text-anchor:middle" o:gfxdata="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" fillcolor="white [3201]" strokecolor="black [3213]" strokeweight="1pt">
-                <v:stroke joinstyle="miter"/>
-              </v:oval>
-            </w:pict>
-          </mc:Fallback>
-        </mc:AlternateContent>
-      </w:r>
-      <w:r>
-        <w:rPr>
-          <w:noProof/>
-        </w:rPr>
-        <mc:AlternateContent>
-          <mc:Choice Requires="wps">
-            <w:drawing>
-              <wp:anchor distT="45720" distB="45720" distL="114300" distR="114300" simplePos="0" relativeHeight="251669504" behindDoc="0" locked="0" layoutInCell="1" allowOverlap="1" wp14:anchorId="467F2355" wp14:editId="0C3A6A1E">
+              <wp:anchor distT="45720" distB="45720" distL="114300" distR="114300" simplePos="0" relativeHeight="251669504" behindDoc="0" locked="0" layoutInCell="1" allowOverlap="1" wp14:anchorId="467F2355" wp14:editId="2855E780">
                 <wp:simplePos x="0" y="0"/>
                 <wp:positionH relativeFrom="column">
                   <wp:posOffset>5516245</wp:posOffset>
@@ -3796,7 +3266,7 @@
           </mc:Choice>
           <mc:Fallback>
             <w:pict>
-              <v:shape w14:anchorId="467F2355" id="_x0000_s1040" type="#_x0000_t202" style="position:absolute;margin-left:434.35pt;margin-top:157.4pt;width:25.3pt;height:22pt;z-index:251669504;visibility:visible;mso-wrap-style:square;mso-width-percent:0;mso-height-percent:0;mso-wrap-distance-left:9pt;mso-wrap-distance-top:3.6pt;mso-wrap-distance-right:9pt;mso-wrap-distance-bottom:3.6pt;mso-position-horizontal:absolute;mso-position-horizontal-relative:text;mso-position-vertical:absolute;mso-position-vertical-relative:text;mso-width-percent:0;mso-height-percent:0;mso-width-relative:margin;mso-height-relative:margin;v-text-anchor:top" o:gfxdata="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">
+              <v:shape w14:anchorId="467F2355" id="_x0000_s1041" type="#_x0000_t202" style="position:absolute;margin-left:434.35pt;margin-top:157.4pt;width:25.3pt;height:22pt;z-index:251669504;visibility:visible;mso-wrap-style:square;mso-width-percent:0;mso-height-percent:0;mso-wrap-distance-left:9pt;mso-wrap-distance-top:3.6pt;mso-wrap-distance-right:9pt;mso-wrap-distance-bottom:3.6pt;mso-position-horizontal:absolute;mso-position-horizontal-relative:text;mso-position-vertical:absolute;mso-position-vertical-relative:text;mso-width-percent:0;mso-height-percent:0;mso-width-relative:margin;mso-height-relative:margin;v-text-anchor:top" o:gfxdata="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">
                 <v:textbox>
                   <w:txbxContent>
                     <w:p>
@@ -3992,7 +3462,7 @@
           </mc:Choice>
           <mc:Fallback>
             <w:pict>
-              <v:shape w14:anchorId="4705893B" id="_x0000_s1041" type="#_x0000_t202" style="position:absolute;margin-left:343.85pt;margin-top:151pt;width:61.3pt;height:35.3pt;z-index:251662336;visibility:visible;mso-wrap-style:square;mso-width-percent:0;mso-height-percent:0;mso-wrap-distance-left:9pt;mso-wrap-distance-top:3.6pt;mso-wrap-distance-right:9pt;mso-wrap-distance-bottom:3.6pt;mso-position-horizontal:absolute;mso-position-horizontal-relative:text;mso-position-vertical:absolute;mso-position-vertical-relative:text;mso-width-percent:0;mso-height-percent:0;mso-width-relative:margin;mso-height-relative:margin;v-text-anchor:top" o:gfxdata="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">
+              <v:shape w14:anchorId="4705893B" id="_x0000_s1042" type="#_x0000_t202" style="position:absolute;margin-left:343.85pt;margin-top:151pt;width:61.3pt;height:35.3pt;z-index:251662336;visibility:visible;mso-wrap-style:square;mso-width-percent:0;mso-height-percent:0;mso-wrap-distance-left:9pt;mso-wrap-distance-top:3.6pt;mso-wrap-distance-right:9pt;mso-wrap-distance-bottom:3.6pt;mso-position-horizontal:absolute;mso-position-horizontal-relative:text;mso-position-vertical:absolute;mso-position-vertical-relative:text;mso-width-percent:0;mso-height-percent:0;mso-width-relative:margin;mso-height-relative:margin;v-text-anchor:top" o:gfxdata="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">
                 <v:textbox>
                   <w:txbxContent>
                     <w:p>
@@ -4234,7 +3704,7 @@
           </mc:Choice>
           <mc:Fallback>
             <w:pict>
-              <v:shape w14:anchorId="54DFD082" id="_x0000_s1042" type="#_x0000_t202" style="position:absolute;margin-left:190.95pt;margin-top:157.35pt;width:86.65pt;height:22pt;z-index:251659264;visibility:visible;mso-wrap-style:square;mso-width-percent:0;mso-height-percent:0;mso-wrap-distance-left:9pt;mso-wrap-distance-top:3.6pt;mso-wrap-distance-right:9pt;mso-wrap-distance-bottom:3.6pt;mso-position-horizontal:absolute;mso-position-horizontal-relative:text;mso-position-vertical:absolute;mso-position-vertical-relative:text;mso-width-percent:0;mso-height-percent:0;mso-width-relative:margin;mso-height-relative:margin;v-text-anchor:top" o:gfxdata="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">
+              <v:shape w14:anchorId="54DFD082" id="_x0000_s1043" type="#_x0000_t202" style="position:absolute;margin-left:190.95pt;margin-top:157.35pt;width:86.65pt;height:22pt;z-index:251659264;visibility:visible;mso-wrap-style:square;mso-width-percent:0;mso-height-percent:0;mso-wrap-distance-left:9pt;mso-wrap-distance-top:3.6pt;mso-wrap-distance-right:9pt;mso-wrap-distance-bottom:3.6pt;mso-position-horizontal:absolute;mso-position-horizontal-relative:text;mso-position-vertical:absolute;mso-position-vertical-relative:text;mso-width-percent:0;mso-height-percent:0;mso-width-relative:margin;mso-height-relative:margin;v-text-anchor:top" o:gfxdata="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">
                 <v:textbox>
                   <w:txbxContent>
                     <w:p>

</xml_diff>